<commit_message>
ADD: Se añade la intro de la sección 5
Se añade una introducción comentando que se usa Redmine y Git, y el por qué de estas elecciones. Con esto quedaría finalizada la memoria hasta el punto 5 inclusive a falta de ir actualizando el índice, el índice de figuras y el control de versiones.
</commit_message>
<xml_diff>
--- a/Estructura Memoria EGC.docx
+++ b/Estructura Memoria EGC.docx
@@ -412,7 +412,7 @@
           <w:sz w:val="32"/>
         </w:rPr>
       </w:pPr>
-      <w:bookmarkStart w:id="0" w:name="_Toc410770836"/>
+      <w:bookmarkStart w:id="0" w:name="_Toc410778989"/>
       <w:r>
         <w:rPr>
           <w:color w:val="auto"/>
@@ -906,7 +906,7 @@
           <w:sz w:val="32"/>
         </w:rPr>
       </w:pPr>
-      <w:bookmarkStart w:id="1" w:name="_Toc410770837"/>
+      <w:bookmarkStart w:id="1" w:name="_Toc410778990"/>
       <w:r>
         <w:rPr>
           <w:color w:val="auto"/>
@@ -2125,7 +2125,7 @@
         </w:docPartObj>
       </w:sdtPr>
       <w:sdtContent>
-        <w:bookmarkStart w:id="2" w:name="_Toc410770838" w:displacedByCustomXml="prev"/>
+        <w:bookmarkStart w:id="2" w:name="_Toc410778991" w:displacedByCustomXml="prev"/>
         <w:p>
           <w:pPr>
             <w:pStyle w:val="TtulodeTDC"/>
@@ -2165,7 +2165,7 @@
           <w:r>
             <w:fldChar w:fldCharType="separate"/>
           </w:r>
-          <w:hyperlink w:anchor="_Toc410770836" w:history="1">
+          <w:hyperlink w:anchor="_Toc410778989" w:history="1">
             <w:r>
               <w:rPr>
                 <w:rStyle w:val="Hipervnculo"/>
@@ -2188,7 +2188,7 @@
               <w:rPr>
                 <w:webHidden/>
               </w:rPr>
-              <w:instrText xml:space="preserve"> PAGEREF _Toc410770836 \h </w:instrText>
+              <w:instrText xml:space="preserve"> PAGEREF _Toc410778989 \h </w:instrText>
             </w:r>
             <w:r>
               <w:rPr>
@@ -2225,7 +2225,7 @@
               <w:szCs w:val="22"/>
             </w:rPr>
           </w:pPr>
-          <w:hyperlink w:anchor="_Toc410770837" w:history="1">
+          <w:hyperlink w:anchor="_Toc410778990" w:history="1">
             <w:r>
               <w:rPr>
                 <w:rStyle w:val="Hipervnculo"/>
@@ -2248,7 +2248,7 @@
               <w:rPr>
                 <w:webHidden/>
               </w:rPr>
-              <w:instrText xml:space="preserve"> PAGEREF _Toc410770837 \h </w:instrText>
+              <w:instrText xml:space="preserve"> PAGEREF _Toc410778990 \h </w:instrText>
             </w:r>
             <w:r>
               <w:rPr>
@@ -2285,7 +2285,7 @@
               <w:szCs w:val="22"/>
             </w:rPr>
           </w:pPr>
-          <w:hyperlink w:anchor="_Toc410770838" w:history="1">
+          <w:hyperlink w:anchor="_Toc410778991" w:history="1">
             <w:r>
               <w:rPr>
                 <w:rStyle w:val="Hipervnculo"/>
@@ -2323,7 +2323,7 @@
               <w:rPr>
                 <w:webHidden/>
               </w:rPr>
-              <w:instrText xml:space="preserve"> PAGEREF _Toc410770838 \h </w:instrText>
+              <w:instrText xml:space="preserve"> PAGEREF _Toc410778991 \h </w:instrText>
             </w:r>
             <w:r>
               <w:rPr>
@@ -2360,7 +2360,7 @@
               <w:szCs w:val="22"/>
             </w:rPr>
           </w:pPr>
-          <w:hyperlink w:anchor="_Toc410770839" w:history="1">
+          <w:hyperlink w:anchor="_Toc410778992" w:history="1">
             <w:r>
               <w:rPr>
                 <w:rStyle w:val="Hipervnculo"/>
@@ -2398,7 +2398,7 @@
               <w:rPr>
                 <w:webHidden/>
               </w:rPr>
-              <w:instrText xml:space="preserve"> PAGEREF _Toc410770839 \h </w:instrText>
+              <w:instrText xml:space="preserve"> PAGEREF _Toc410778992 \h </w:instrText>
             </w:r>
             <w:r>
               <w:rPr>
@@ -2435,7 +2435,7 @@
               <w:szCs w:val="22"/>
             </w:rPr>
           </w:pPr>
-          <w:hyperlink w:anchor="_Toc410770840" w:history="1">
+          <w:hyperlink w:anchor="_Toc410778993" w:history="1">
             <w:r>
               <w:rPr>
                 <w:rStyle w:val="Hipervnculo"/>
@@ -2473,7 +2473,7 @@
               <w:rPr>
                 <w:webHidden/>
               </w:rPr>
-              <w:instrText xml:space="preserve"> PAGEREF _Toc410770840 \h </w:instrText>
+              <w:instrText xml:space="preserve"> PAGEREF _Toc410778993 \h </w:instrText>
             </w:r>
             <w:r>
               <w:rPr>
@@ -2510,7 +2510,7 @@
               <w:szCs w:val="22"/>
             </w:rPr>
           </w:pPr>
-          <w:hyperlink w:anchor="_Toc410770841" w:history="1">
+          <w:hyperlink w:anchor="_Toc410778994" w:history="1">
             <w:r>
               <w:rPr>
                 <w:rStyle w:val="Hipervnculo"/>
@@ -2548,7 +2548,7 @@
               <w:rPr>
                 <w:webHidden/>
               </w:rPr>
-              <w:instrText xml:space="preserve"> PAGEREF _Toc410770841 \h </w:instrText>
+              <w:instrText xml:space="preserve"> PAGEREF _Toc410778994 \h </w:instrText>
             </w:r>
             <w:r>
               <w:rPr>
@@ -2585,7 +2585,7 @@
               <w:szCs w:val="22"/>
             </w:rPr>
           </w:pPr>
-          <w:hyperlink w:anchor="_Toc410770842" w:history="1">
+          <w:hyperlink w:anchor="_Toc410778995" w:history="1">
             <w:r>
               <w:rPr>
                 <w:rStyle w:val="Hipervnculo"/>
@@ -2623,7 +2623,7 @@
               <w:rPr>
                 <w:webHidden/>
               </w:rPr>
-              <w:instrText xml:space="preserve"> PAGEREF _Toc410770842 \h </w:instrText>
+              <w:instrText xml:space="preserve"> PAGEREF _Toc410778995 \h </w:instrText>
             </w:r>
             <w:r>
               <w:rPr>
@@ -2659,7 +2659,7 @@
               <w:lang w:eastAsia="es-ES"/>
             </w:rPr>
           </w:pPr>
-          <w:hyperlink w:anchor="_Toc410770843" w:history="1">
+          <w:hyperlink w:anchor="_Toc410778996" w:history="1">
             <w:r>
               <w:rPr>
                 <w:rStyle w:val="Hipervnculo"/>
@@ -2707,7 +2707,7 @@
                 <w:noProof/>
                 <w:webHidden/>
               </w:rPr>
-              <w:instrText xml:space="preserve"> PAGEREF _Toc410770843 \h </w:instrText>
+              <w:instrText xml:space="preserve"> PAGEREF _Toc410778996 \h </w:instrText>
             </w:r>
             <w:r>
               <w:rPr>
@@ -2747,7 +2747,7 @@
               <w:lang w:eastAsia="es-ES"/>
             </w:rPr>
           </w:pPr>
-          <w:hyperlink w:anchor="_Toc410770844" w:history="1">
+          <w:hyperlink w:anchor="_Toc410778997" w:history="1">
             <w:r>
               <w:rPr>
                 <w:rStyle w:val="Hipervnculo"/>
@@ -2793,7 +2793,7 @@
                 <w:noProof/>
                 <w:webHidden/>
               </w:rPr>
-              <w:instrText xml:space="preserve"> PAGEREF _Toc410770844 \h </w:instrText>
+              <w:instrText xml:space="preserve"> PAGEREF _Toc410778997 \h </w:instrText>
             </w:r>
             <w:r>
               <w:rPr>
@@ -2813,7 +2813,7 @@
                 <w:noProof/>
                 <w:webHidden/>
               </w:rPr>
-              <w:t>10</w:t>
+              <w:t>11</w:t>
             </w:r>
             <w:r>
               <w:rPr>
@@ -2833,7 +2833,7 @@
               <w:lang w:eastAsia="es-ES"/>
             </w:rPr>
           </w:pPr>
-          <w:hyperlink w:anchor="_Toc410770845" w:history="1">
+          <w:hyperlink w:anchor="_Toc410778998" w:history="1">
             <w:r>
               <w:rPr>
                 <w:rStyle w:val="Hipervnculo"/>
@@ -2879,7 +2879,7 @@
                 <w:noProof/>
                 <w:webHidden/>
               </w:rPr>
-              <w:instrText xml:space="preserve"> PAGEREF _Toc410770845 \h </w:instrText>
+              <w:instrText xml:space="preserve"> PAGEREF _Toc410778998 \h </w:instrText>
             </w:r>
             <w:r>
               <w:rPr>
@@ -2899,7 +2899,7 @@
                 <w:noProof/>
                 <w:webHidden/>
               </w:rPr>
-              <w:t>10</w:t>
+              <w:t>11</w:t>
             </w:r>
             <w:r>
               <w:rPr>
@@ -2919,7 +2919,7 @@
               <w:lang w:eastAsia="es-ES"/>
             </w:rPr>
           </w:pPr>
-          <w:hyperlink w:anchor="_Toc410770846" w:history="1">
+          <w:hyperlink w:anchor="_Toc410778999" w:history="1">
             <w:r>
               <w:rPr>
                 <w:rStyle w:val="Hipervnculo"/>
@@ -2965,7 +2965,7 @@
                 <w:noProof/>
                 <w:webHidden/>
               </w:rPr>
-              <w:instrText xml:space="preserve"> PAGEREF _Toc410770846 \h </w:instrText>
+              <w:instrText xml:space="preserve"> PAGEREF _Toc410778999 \h </w:instrText>
             </w:r>
             <w:r>
               <w:rPr>
@@ -3005,7 +3005,7 @@
               <w:lang w:eastAsia="es-ES"/>
             </w:rPr>
           </w:pPr>
-          <w:hyperlink w:anchor="_Toc410770847" w:history="1">
+          <w:hyperlink w:anchor="_Toc410779000" w:history="1">
             <w:r>
               <w:rPr>
                 <w:rStyle w:val="Hipervnculo"/>
@@ -3061,7 +3061,7 @@
                 <w:noProof/>
                 <w:webHidden/>
               </w:rPr>
-              <w:instrText xml:space="preserve"> PAGEREF _Toc410770847 \h </w:instrText>
+              <w:instrText xml:space="preserve"> PAGEREF _Toc410779000 \h </w:instrText>
             </w:r>
             <w:r>
               <w:rPr>
@@ -3101,7 +3101,7 @@
               <w:lang w:eastAsia="es-ES"/>
             </w:rPr>
           </w:pPr>
-          <w:hyperlink w:anchor="_Toc410770848" w:history="1">
+          <w:hyperlink w:anchor="_Toc410779001" w:history="1">
             <w:r>
               <w:rPr>
                 <w:rStyle w:val="Hipervnculo"/>
@@ -3147,7 +3147,7 @@
                 <w:noProof/>
                 <w:webHidden/>
               </w:rPr>
-              <w:instrText xml:space="preserve"> PAGEREF _Toc410770848 \h </w:instrText>
+              <w:instrText xml:space="preserve"> PAGEREF _Toc410779001 \h </w:instrText>
             </w:r>
             <w:r>
               <w:rPr>
@@ -3167,7 +3167,7 @@
                 <w:noProof/>
                 <w:webHidden/>
               </w:rPr>
-              <w:t>14</w:t>
+              <w:t>15</w:t>
             </w:r>
             <w:r>
               <w:rPr>
@@ -3187,7 +3187,7 @@
               <w:lang w:eastAsia="es-ES"/>
             </w:rPr>
           </w:pPr>
-          <w:hyperlink w:anchor="_Toc410770849" w:history="1">
+          <w:hyperlink w:anchor="_Toc410779002" w:history="1">
             <w:r>
               <w:rPr>
                 <w:rStyle w:val="Hipervnculo"/>
@@ -3233,7 +3233,7 @@
                 <w:noProof/>
                 <w:webHidden/>
               </w:rPr>
-              <w:instrText xml:space="preserve"> PAGEREF _Toc410770849 \h </w:instrText>
+              <w:instrText xml:space="preserve"> PAGEREF _Toc410779002 \h </w:instrText>
             </w:r>
             <w:r>
               <w:rPr>
@@ -3273,7 +3273,7 @@
               <w:lang w:eastAsia="es-ES"/>
             </w:rPr>
           </w:pPr>
-          <w:hyperlink w:anchor="_Toc410770850" w:history="1">
+          <w:hyperlink w:anchor="_Toc410779003" w:history="1">
             <w:r>
               <w:rPr>
                 <w:rStyle w:val="Hipervnculo"/>
@@ -3321,7 +3321,7 @@
                 <w:noProof/>
                 <w:webHidden/>
               </w:rPr>
-              <w:instrText xml:space="preserve"> PAGEREF _Toc410770850 \h </w:instrText>
+              <w:instrText xml:space="preserve"> PAGEREF _Toc410779003 \h </w:instrText>
             </w:r>
             <w:r>
               <w:rPr>
@@ -3361,7 +3361,7 @@
               <w:lang w:eastAsia="es-ES"/>
             </w:rPr>
           </w:pPr>
-          <w:hyperlink w:anchor="_Toc410770851" w:history="1">
+          <w:hyperlink w:anchor="_Toc410779004" w:history="1">
             <w:r>
               <w:rPr>
                 <w:rStyle w:val="Hipervnculo"/>
@@ -3409,7 +3409,7 @@
                 <w:noProof/>
                 <w:webHidden/>
               </w:rPr>
-              <w:instrText xml:space="preserve"> PAGEREF _Toc410770851 \h </w:instrText>
+              <w:instrText xml:space="preserve"> PAGEREF _Toc410779004 \h </w:instrText>
             </w:r>
             <w:r>
               <w:rPr>
@@ -3449,7 +3449,7 @@
               <w:lang w:eastAsia="es-ES"/>
             </w:rPr>
           </w:pPr>
-          <w:hyperlink w:anchor="_Toc410770852" w:history="1">
+          <w:hyperlink w:anchor="_Toc410779005" w:history="1">
             <w:r>
               <w:rPr>
                 <w:rStyle w:val="Hipervnculo"/>
@@ -3497,7 +3497,7 @@
                 <w:noProof/>
                 <w:webHidden/>
               </w:rPr>
-              <w:instrText xml:space="preserve"> PAGEREF _Toc410770852 \h </w:instrText>
+              <w:instrText xml:space="preserve"> PAGEREF _Toc410779005 \h </w:instrText>
             </w:r>
             <w:r>
               <w:rPr>
@@ -3538,7 +3538,7 @@
               <w:szCs w:val="22"/>
             </w:rPr>
           </w:pPr>
-          <w:hyperlink w:anchor="_Toc410770853" w:history="1">
+          <w:hyperlink w:anchor="_Toc410779006" w:history="1">
             <w:r>
               <w:rPr>
                 <w:rStyle w:val="Hipervnculo"/>
@@ -3576,7 +3576,7 @@
               <w:rPr>
                 <w:webHidden/>
               </w:rPr>
-              <w:instrText xml:space="preserve"> PAGEREF _Toc410770853 \h </w:instrText>
+              <w:instrText xml:space="preserve"> PAGEREF _Toc410779006 \h </w:instrText>
             </w:r>
             <w:r>
               <w:rPr>
@@ -3612,7 +3612,7 @@
               <w:lang w:eastAsia="es-ES"/>
             </w:rPr>
           </w:pPr>
-          <w:hyperlink w:anchor="_Toc410770854" w:history="1">
+          <w:hyperlink w:anchor="_Toc410779007" w:history="1">
             <w:r>
               <w:rPr>
                 <w:rStyle w:val="Hipervnculo"/>
@@ -3660,7 +3660,7 @@
                 <w:noProof/>
                 <w:webHidden/>
               </w:rPr>
-              <w:instrText xml:space="preserve"> PAGEREF _Toc410770854 \h </w:instrText>
+              <w:instrText xml:space="preserve"> PAGEREF _Toc410779007 \h </w:instrText>
             </w:r>
             <w:r>
               <w:rPr>
@@ -3700,7 +3700,7 @@
               <w:lang w:eastAsia="es-ES"/>
             </w:rPr>
           </w:pPr>
-          <w:hyperlink w:anchor="_Toc410770855" w:history="1">
+          <w:hyperlink w:anchor="_Toc410779008" w:history="1">
             <w:r>
               <w:rPr>
                 <w:rStyle w:val="Hipervnculo"/>
@@ -3748,7 +3748,7 @@
                 <w:noProof/>
                 <w:webHidden/>
               </w:rPr>
-              <w:instrText xml:space="preserve"> PAGEREF _Toc410770855 \h </w:instrText>
+              <w:instrText xml:space="preserve"> PAGEREF _Toc410779008 \h </w:instrText>
             </w:r>
             <w:r>
               <w:rPr>
@@ -3788,7 +3788,7 @@
               <w:lang w:eastAsia="es-ES"/>
             </w:rPr>
           </w:pPr>
-          <w:hyperlink w:anchor="_Toc410770856" w:history="1">
+          <w:hyperlink w:anchor="_Toc410779009" w:history="1">
             <w:r>
               <w:rPr>
                 <w:rStyle w:val="Hipervnculo"/>
@@ -3836,7 +3836,7 @@
                 <w:noProof/>
                 <w:webHidden/>
               </w:rPr>
-              <w:instrText xml:space="preserve"> PAGEREF _Toc410770856 \h </w:instrText>
+              <w:instrText xml:space="preserve"> PAGEREF _Toc410779009 \h </w:instrText>
             </w:r>
             <w:r>
               <w:rPr>
@@ -3856,7 +3856,7 @@
                 <w:noProof/>
                 <w:webHidden/>
               </w:rPr>
-              <w:t>16</w:t>
+              <w:t>17</w:t>
             </w:r>
             <w:r>
               <w:rPr>
@@ -3877,7 +3877,7 @@
               <w:szCs w:val="22"/>
             </w:rPr>
           </w:pPr>
-          <w:hyperlink w:anchor="_Toc410770857" w:history="1">
+          <w:hyperlink w:anchor="_Toc410779010" w:history="1">
             <w:r>
               <w:rPr>
                 <w:rStyle w:val="Hipervnculo"/>
@@ -3915,7 +3915,7 @@
               <w:rPr>
                 <w:webHidden/>
               </w:rPr>
-              <w:instrText xml:space="preserve"> PAGEREF _Toc410770857 \h </w:instrText>
+              <w:instrText xml:space="preserve"> PAGEREF _Toc410779010 \h </w:instrText>
             </w:r>
             <w:r>
               <w:rPr>
@@ -3951,7 +3951,7 @@
               <w:lang w:eastAsia="es-ES"/>
             </w:rPr>
           </w:pPr>
-          <w:hyperlink w:anchor="_Toc410770858" w:history="1">
+          <w:hyperlink w:anchor="_Toc410779011" w:history="1">
             <w:r>
               <w:rPr>
                 <w:rStyle w:val="Hipervnculo"/>
@@ -3999,7 +3999,7 @@
                 <w:noProof/>
                 <w:webHidden/>
               </w:rPr>
-              <w:instrText xml:space="preserve"> PAGEREF _Toc410770858 \h </w:instrText>
+              <w:instrText xml:space="preserve"> PAGEREF _Toc410779011 \h </w:instrText>
             </w:r>
             <w:r>
               <w:rPr>
@@ -4039,7 +4039,7 @@
               <w:lang w:eastAsia="es-ES"/>
             </w:rPr>
           </w:pPr>
-          <w:hyperlink w:anchor="_Toc410770859" w:history="1">
+          <w:hyperlink w:anchor="_Toc410779012" w:history="1">
             <w:r>
               <w:rPr>
                 <w:rStyle w:val="Hipervnculo"/>
@@ -4087,7 +4087,7 @@
                 <w:noProof/>
                 <w:webHidden/>
               </w:rPr>
-              <w:instrText xml:space="preserve"> PAGEREF _Toc410770859 \h </w:instrText>
+              <w:instrText xml:space="preserve"> PAGEREF _Toc410779012 \h </w:instrText>
             </w:r>
             <w:r>
               <w:rPr>
@@ -4107,7 +4107,7 @@
                 <w:noProof/>
                 <w:webHidden/>
               </w:rPr>
-              <w:t>17</w:t>
+              <w:t>18</w:t>
             </w:r>
             <w:r>
               <w:rPr>
@@ -4128,7 +4128,7 @@
               <w:szCs w:val="22"/>
             </w:rPr>
           </w:pPr>
-          <w:hyperlink w:anchor="_Toc410770860" w:history="1">
+          <w:hyperlink w:anchor="_Toc410779013" w:history="1">
             <w:r>
               <w:rPr>
                 <w:rStyle w:val="Hipervnculo"/>
@@ -4166,7 +4166,7 @@
               <w:rPr>
                 <w:webHidden/>
               </w:rPr>
-              <w:instrText xml:space="preserve"> PAGEREF _Toc410770860 \h </w:instrText>
+              <w:instrText xml:space="preserve"> PAGEREF _Toc410779013 \h </w:instrText>
             </w:r>
             <w:r>
               <w:rPr>
@@ -4203,7 +4203,7 @@
               <w:szCs w:val="22"/>
             </w:rPr>
           </w:pPr>
-          <w:hyperlink w:anchor="_Toc410770861" w:history="1">
+          <w:hyperlink w:anchor="_Toc410779014" w:history="1">
             <w:r>
               <w:rPr>
                 <w:rStyle w:val="Hipervnculo"/>
@@ -4241,7 +4241,7 @@
               <w:rPr>
                 <w:webHidden/>
               </w:rPr>
-              <w:instrText xml:space="preserve"> PAGEREF _Toc410770861 \h </w:instrText>
+              <w:instrText xml:space="preserve"> PAGEREF _Toc410779014 \h </w:instrText>
             </w:r>
             <w:r>
               <w:rPr>
@@ -4277,7 +4277,7 @@
               <w:lang w:eastAsia="es-ES"/>
             </w:rPr>
           </w:pPr>
-          <w:hyperlink w:anchor="_Toc410770862" w:history="1">
+          <w:hyperlink w:anchor="_Toc410779015" w:history="1">
             <w:r>
               <w:rPr>
                 <w:rStyle w:val="Hipervnculo"/>
@@ -4325,7 +4325,7 @@
                 <w:noProof/>
                 <w:webHidden/>
               </w:rPr>
-              <w:instrText xml:space="preserve"> PAGEREF _Toc410770862 \h </w:instrText>
+              <w:instrText xml:space="preserve"> PAGEREF _Toc410779015 \h </w:instrText>
             </w:r>
             <w:r>
               <w:rPr>
@@ -4365,7 +4365,7 @@
               <w:lang w:eastAsia="es-ES"/>
             </w:rPr>
           </w:pPr>
-          <w:hyperlink w:anchor="_Toc410770863" w:history="1">
+          <w:hyperlink w:anchor="_Toc410779016" w:history="1">
             <w:r>
               <w:rPr>
                 <w:rStyle w:val="Hipervnculo"/>
@@ -4413,7 +4413,7 @@
                 <w:noProof/>
                 <w:webHidden/>
               </w:rPr>
-              <w:instrText xml:space="preserve"> PAGEREF _Toc410770863 \h </w:instrText>
+              <w:instrText xml:space="preserve"> PAGEREF _Toc410779016 \h </w:instrText>
             </w:r>
             <w:r>
               <w:rPr>
@@ -4453,7 +4453,7 @@
               <w:lang w:eastAsia="es-ES"/>
             </w:rPr>
           </w:pPr>
-          <w:hyperlink w:anchor="_Toc410770864" w:history="1">
+          <w:hyperlink w:anchor="_Toc410779017" w:history="1">
             <w:r>
               <w:rPr>
                 <w:rStyle w:val="Hipervnculo"/>
@@ -4501,7 +4501,7 @@
                 <w:noProof/>
                 <w:webHidden/>
               </w:rPr>
-              <w:instrText xml:space="preserve"> PAGEREF _Toc410770864 \h </w:instrText>
+              <w:instrText xml:space="preserve"> PAGEREF _Toc410779017 \h </w:instrText>
             </w:r>
             <w:r>
               <w:rPr>
@@ -4541,7 +4541,7 @@
               <w:lang w:eastAsia="es-ES"/>
             </w:rPr>
           </w:pPr>
-          <w:hyperlink w:anchor="_Toc410770865" w:history="1">
+          <w:hyperlink w:anchor="_Toc410779018" w:history="1">
             <w:r>
               <w:rPr>
                 <w:rStyle w:val="Hipervnculo"/>
@@ -4589,7 +4589,7 @@
                 <w:noProof/>
                 <w:webHidden/>
               </w:rPr>
-              <w:instrText xml:space="preserve"> PAGEREF _Toc410770865 \h </w:instrText>
+              <w:instrText xml:space="preserve"> PAGEREF _Toc410779018 \h </w:instrText>
             </w:r>
             <w:r>
               <w:rPr>
@@ -4630,7 +4630,7 @@
               <w:szCs w:val="22"/>
             </w:rPr>
           </w:pPr>
-          <w:hyperlink w:anchor="_Toc410770866" w:history="1">
+          <w:hyperlink w:anchor="_Toc410779019" w:history="1">
             <w:r>
               <w:rPr>
                 <w:rStyle w:val="Hipervnculo"/>
@@ -4668,7 +4668,7 @@
               <w:rPr>
                 <w:webHidden/>
               </w:rPr>
-              <w:instrText xml:space="preserve"> PAGEREF _Toc410770866 \h </w:instrText>
+              <w:instrText xml:space="preserve"> PAGEREF _Toc410779019 \h </w:instrText>
             </w:r>
             <w:r>
               <w:rPr>
@@ -4704,7 +4704,7 @@
               <w:lang w:eastAsia="es-ES"/>
             </w:rPr>
           </w:pPr>
-          <w:hyperlink w:anchor="_Toc410770867" w:history="1">
+          <w:hyperlink w:anchor="_Toc410779020" w:history="1">
             <w:r>
               <w:rPr>
                 <w:rStyle w:val="Hipervnculo"/>
@@ -4752,7 +4752,7 @@
                 <w:noProof/>
                 <w:webHidden/>
               </w:rPr>
-              <w:instrText xml:space="preserve"> PAGEREF _Toc410770867 \h </w:instrText>
+              <w:instrText xml:space="preserve"> PAGEREF _Toc410779020 \h </w:instrText>
             </w:r>
             <w:r>
               <w:rPr>
@@ -4792,7 +4792,7 @@
               <w:lang w:eastAsia="es-ES"/>
             </w:rPr>
           </w:pPr>
-          <w:hyperlink w:anchor="_Toc410770868" w:history="1">
+          <w:hyperlink w:anchor="_Toc410779021" w:history="1">
             <w:r>
               <w:rPr>
                 <w:rStyle w:val="Hipervnculo"/>
@@ -4838,7 +4838,7 @@
                 <w:noProof/>
                 <w:webHidden/>
               </w:rPr>
-              <w:instrText xml:space="preserve"> PAGEREF _Toc410770868 \h </w:instrText>
+              <w:instrText xml:space="preserve"> PAGEREF _Toc410779021 \h </w:instrText>
             </w:r>
             <w:r>
               <w:rPr>
@@ -4878,7 +4878,7 @@
               <w:lang w:eastAsia="es-ES"/>
             </w:rPr>
           </w:pPr>
-          <w:hyperlink w:anchor="_Toc410770869" w:history="1">
+          <w:hyperlink w:anchor="_Toc410779022" w:history="1">
             <w:r>
               <w:rPr>
                 <w:rStyle w:val="Hipervnculo"/>
@@ -4924,7 +4924,7 @@
                 <w:noProof/>
                 <w:webHidden/>
               </w:rPr>
-              <w:instrText xml:space="preserve"> PAGEREF _Toc410770869 \h </w:instrText>
+              <w:instrText xml:space="preserve"> PAGEREF _Toc410779022 \h </w:instrText>
             </w:r>
             <w:r>
               <w:rPr>
@@ -4965,7 +4965,7 @@
               <w:szCs w:val="22"/>
             </w:rPr>
           </w:pPr>
-          <w:hyperlink w:anchor="_Toc410770870" w:history="1">
+          <w:hyperlink w:anchor="_Toc410779023" w:history="1">
             <w:r>
               <w:rPr>
                 <w:rStyle w:val="Hipervnculo"/>
@@ -5003,7 +5003,7 @@
               <w:rPr>
                 <w:webHidden/>
               </w:rPr>
-              <w:instrText xml:space="preserve"> PAGEREF _Toc410770870 \h </w:instrText>
+              <w:instrText xml:space="preserve"> PAGEREF _Toc410779023 \h </w:instrText>
             </w:r>
             <w:r>
               <w:rPr>
@@ -5039,7 +5039,7 @@
               <w:lang w:eastAsia="es-ES"/>
             </w:rPr>
           </w:pPr>
-          <w:hyperlink w:anchor="_Toc410770871" w:history="1">
+          <w:hyperlink w:anchor="_Toc410779024" w:history="1">
             <w:r>
               <w:rPr>
                 <w:rStyle w:val="Hipervnculo"/>
@@ -5087,7 +5087,7 @@
                 <w:noProof/>
                 <w:webHidden/>
               </w:rPr>
-              <w:instrText xml:space="preserve"> PAGEREF _Toc410770871 \h </w:instrText>
+              <w:instrText xml:space="preserve"> PAGEREF _Toc410779024 \h </w:instrText>
             </w:r>
             <w:r>
               <w:rPr>
@@ -5127,7 +5127,7 @@
               <w:lang w:eastAsia="es-ES"/>
             </w:rPr>
           </w:pPr>
-          <w:hyperlink w:anchor="_Toc410770872" w:history="1">
+          <w:hyperlink w:anchor="_Toc410779025" w:history="1">
             <w:r>
               <w:rPr>
                 <w:rStyle w:val="Hipervnculo"/>
@@ -5175,7 +5175,7 @@
                 <w:noProof/>
                 <w:webHidden/>
               </w:rPr>
-              <w:instrText xml:space="preserve"> PAGEREF _Toc410770872 \h </w:instrText>
+              <w:instrText xml:space="preserve"> PAGEREF _Toc410779025 \h </w:instrText>
             </w:r>
             <w:r>
               <w:rPr>
@@ -5215,7 +5215,7 @@
               <w:lang w:eastAsia="es-ES"/>
             </w:rPr>
           </w:pPr>
-          <w:hyperlink w:anchor="_Toc410770873" w:history="1">
+          <w:hyperlink w:anchor="_Toc410779026" w:history="1">
             <w:r>
               <w:rPr>
                 <w:rStyle w:val="Hipervnculo"/>
@@ -5263,7 +5263,7 @@
                 <w:noProof/>
                 <w:webHidden/>
               </w:rPr>
-              <w:instrText xml:space="preserve"> PAGEREF _Toc410770873 \h </w:instrText>
+              <w:instrText xml:space="preserve"> PAGEREF _Toc410779026 \h </w:instrText>
             </w:r>
             <w:r>
               <w:rPr>
@@ -5303,7 +5303,7 @@
               <w:lang w:eastAsia="es-ES"/>
             </w:rPr>
           </w:pPr>
-          <w:hyperlink w:anchor="_Toc410770874" w:history="1">
+          <w:hyperlink w:anchor="_Toc410779027" w:history="1">
             <w:r>
               <w:rPr>
                 <w:rStyle w:val="Hipervnculo"/>
@@ -5351,7 +5351,7 @@
                 <w:noProof/>
                 <w:webHidden/>
               </w:rPr>
-              <w:instrText xml:space="preserve"> PAGEREF _Toc410770874 \h </w:instrText>
+              <w:instrText xml:space="preserve"> PAGEREF _Toc410779027 \h </w:instrText>
             </w:r>
             <w:r>
               <w:rPr>
@@ -5392,7 +5392,7 @@
               <w:szCs w:val="22"/>
             </w:rPr>
           </w:pPr>
-          <w:hyperlink w:anchor="_Toc410770875" w:history="1">
+          <w:hyperlink w:anchor="_Toc410779028" w:history="1">
             <w:r>
               <w:rPr>
                 <w:rStyle w:val="Hipervnculo"/>
@@ -5430,7 +5430,7 @@
               <w:rPr>
                 <w:webHidden/>
               </w:rPr>
-              <w:instrText xml:space="preserve"> PAGEREF _Toc410770875 \h </w:instrText>
+              <w:instrText xml:space="preserve"> PAGEREF _Toc410779028 \h </w:instrText>
             </w:r>
             <w:r>
               <w:rPr>
@@ -5467,7 +5467,7 @@
               <w:szCs w:val="22"/>
             </w:rPr>
           </w:pPr>
-          <w:hyperlink w:anchor="_Toc410770876" w:history="1">
+          <w:hyperlink w:anchor="_Toc410779029" w:history="1">
             <w:r>
               <w:rPr>
                 <w:rStyle w:val="Hipervnculo"/>
@@ -5490,7 +5490,7 @@
               <w:rPr>
                 <w:webHidden/>
               </w:rPr>
-              <w:instrText xml:space="preserve"> PAGEREF _Toc410770876 \h </w:instrText>
+              <w:instrText xml:space="preserve"> PAGEREF _Toc410779029 \h </w:instrText>
             </w:r>
             <w:r>
               <w:rPr>
@@ -5526,7 +5526,7 @@
               <w:lang w:eastAsia="es-ES"/>
             </w:rPr>
           </w:pPr>
-          <w:hyperlink w:anchor="_Toc410770877" w:history="1">
+          <w:hyperlink w:anchor="_Toc410779030" w:history="1">
             <w:r>
               <w:rPr>
                 <w:rStyle w:val="Hipervnculo"/>
@@ -5555,7 +5555,7 @@
                 <w:noProof/>
                 <w:webHidden/>
               </w:rPr>
-              <w:instrText xml:space="preserve"> PAGEREF _Toc410770877 \h </w:instrText>
+              <w:instrText xml:space="preserve"> PAGEREF _Toc410779030 \h </w:instrText>
             </w:r>
             <w:r>
               <w:rPr>
@@ -5595,7 +5595,7 @@
               <w:lang w:eastAsia="es-ES"/>
             </w:rPr>
           </w:pPr>
-          <w:hyperlink w:anchor="_Toc410770878" w:history="1">
+          <w:hyperlink w:anchor="_Toc410779031" w:history="1">
             <w:r>
               <w:rPr>
                 <w:rStyle w:val="Hipervnculo"/>
@@ -5624,7 +5624,7 @@
                 <w:noProof/>
                 <w:webHidden/>
               </w:rPr>
-              <w:instrText xml:space="preserve"> PAGEREF _Toc410770878 \h </w:instrText>
+              <w:instrText xml:space="preserve"> PAGEREF _Toc410779031 \h </w:instrText>
             </w:r>
             <w:r>
               <w:rPr>
@@ -5664,7 +5664,7 @@
               <w:lang w:eastAsia="es-ES"/>
             </w:rPr>
           </w:pPr>
-          <w:hyperlink w:anchor="_Toc410770879" w:history="1">
+          <w:hyperlink w:anchor="_Toc410779032" w:history="1">
             <w:r>
               <w:rPr>
                 <w:rStyle w:val="Hipervnculo"/>
@@ -5693,7 +5693,7 @@
                 <w:noProof/>
                 <w:webHidden/>
               </w:rPr>
-              <w:instrText xml:space="preserve"> PAGEREF _Toc410770879 \h </w:instrText>
+              <w:instrText xml:space="preserve"> PAGEREF _Toc410779032 \h </w:instrText>
             </w:r>
             <w:r>
               <w:rPr>
@@ -5733,7 +5733,7 @@
               <w:lang w:eastAsia="es-ES"/>
             </w:rPr>
           </w:pPr>
-          <w:hyperlink w:anchor="_Toc410770880" w:history="1">
+          <w:hyperlink w:anchor="_Toc410779033" w:history="1">
             <w:r>
               <w:rPr>
                 <w:rStyle w:val="Hipervnculo"/>
@@ -5762,7 +5762,7 @@
                 <w:noProof/>
                 <w:webHidden/>
               </w:rPr>
-              <w:instrText xml:space="preserve"> PAGEREF _Toc410770880 \h </w:instrText>
+              <w:instrText xml:space="preserve"> PAGEREF _Toc410779033 \h </w:instrText>
             </w:r>
             <w:r>
               <w:rPr>
@@ -5802,7 +5802,7 @@
               <w:lang w:eastAsia="es-ES"/>
             </w:rPr>
           </w:pPr>
-          <w:hyperlink w:anchor="_Toc410770881" w:history="1">
+          <w:hyperlink w:anchor="_Toc410779034" w:history="1">
             <w:r>
               <w:rPr>
                 <w:rStyle w:val="Hipervnculo"/>
@@ -5831,7 +5831,7 @@
                 <w:noProof/>
                 <w:webHidden/>
               </w:rPr>
-              <w:instrText xml:space="preserve"> PAGEREF _Toc410770881 \h </w:instrText>
+              <w:instrText xml:space="preserve"> PAGEREF _Toc410779034 \h </w:instrText>
             </w:r>
             <w:r>
               <w:rPr>
@@ -5871,7 +5871,7 @@
               <w:lang w:eastAsia="es-ES"/>
             </w:rPr>
           </w:pPr>
-          <w:hyperlink w:anchor="_Toc410770882" w:history="1">
+          <w:hyperlink w:anchor="_Toc410779035" w:history="1">
             <w:r>
               <w:rPr>
                 <w:rStyle w:val="Hipervnculo"/>
@@ -5900,7 +5900,7 @@
                 <w:noProof/>
                 <w:webHidden/>
               </w:rPr>
-              <w:instrText xml:space="preserve"> PAGEREF _Toc410770882 \h </w:instrText>
+              <w:instrText xml:space="preserve"> PAGEREF _Toc410779035 \h </w:instrText>
             </w:r>
             <w:r>
               <w:rPr>
@@ -5941,7 +5941,7 @@
               <w:szCs w:val="22"/>
             </w:rPr>
           </w:pPr>
-          <w:hyperlink w:anchor="_Toc410770883" w:history="1">
+          <w:hyperlink w:anchor="_Toc410779036" w:history="1">
             <w:r>
               <w:rPr>
                 <w:rStyle w:val="Hipervnculo"/>
@@ -5964,7 +5964,7 @@
               <w:rPr>
                 <w:webHidden/>
               </w:rPr>
-              <w:instrText xml:space="preserve"> PAGEREF _Toc410770883 \h </w:instrText>
+              <w:instrText xml:space="preserve"> PAGEREF _Toc410779036 \h </w:instrText>
             </w:r>
             <w:r>
               <w:rPr>
@@ -6001,7 +6001,7 @@
               <w:szCs w:val="22"/>
             </w:rPr>
           </w:pPr>
-          <w:hyperlink w:anchor="_Toc410770884" w:history="1">
+          <w:hyperlink w:anchor="_Toc410779037" w:history="1">
             <w:r>
               <w:rPr>
                 <w:rStyle w:val="Hipervnculo"/>
@@ -6024,7 +6024,7 @@
               <w:rPr>
                 <w:webHidden/>
               </w:rPr>
-              <w:instrText xml:space="preserve"> PAGEREF _Toc410770884 \h </w:instrText>
+              <w:instrText xml:space="preserve"> PAGEREF _Toc410779037 \h </w:instrText>
             </w:r>
             <w:r>
               <w:rPr>
@@ -6097,7 +6097,7 @@
         </w:rPr>
       </w:sdtEndPr>
       <w:sdtContent>
-        <w:bookmarkStart w:id="3" w:name="_Toc410770839" w:displacedByCustomXml="prev"/>
+        <w:bookmarkStart w:id="3" w:name="_Toc410778992" w:displacedByCustomXml="prev"/>
         <w:p>
           <w:pPr>
             <w:pStyle w:val="TtulodeTDC"/>
@@ -6217,7 +6217,7 @@
               <w:sz w:val="24"/>
               <w:lang w:eastAsia="es-ES"/>
             </w:rPr>
-            <w:t>11</w:t>
+            <w:t>12</w:t>
           </w:r>
         </w:p>
         <w:p>
@@ -6266,7 +6266,16 @@
               <w:sz w:val="24"/>
               <w:lang w:eastAsia="es-ES"/>
             </w:rPr>
-            <w:t>........12</w:t>
+            <w:t>........1</w:t>
+          </w:r>
+          <w:r>
+            <w:rPr>
+              <w:rFonts w:asciiTheme="majorHAnsi" w:hAnsiTheme="majorHAnsi"/>
+              <w:b/>
+              <w:sz w:val="24"/>
+              <w:lang w:eastAsia="es-ES"/>
+            </w:rPr>
+            <w:t>3</w:t>
           </w:r>
         </w:p>
         <w:p>
@@ -6542,76 +6551,6 @@
     </w:p>
     <w:p>
       <w:pPr>
-        <w:rPr>
-          <w:lang w:eastAsia="es-ES"/>
-        </w:rPr>
-      </w:pPr>
-    </w:p>
-    <w:p>
-      <w:pPr>
-        <w:rPr>
-          <w:lang w:eastAsia="es-ES"/>
-        </w:rPr>
-      </w:pPr>
-    </w:p>
-    <w:p>
-      <w:pPr>
-        <w:rPr>
-          <w:lang w:eastAsia="es-ES"/>
-        </w:rPr>
-      </w:pPr>
-    </w:p>
-    <w:p>
-      <w:pPr>
-        <w:rPr>
-          <w:lang w:eastAsia="es-ES"/>
-        </w:rPr>
-      </w:pPr>
-    </w:p>
-    <w:p>
-      <w:pPr>
-        <w:rPr>
-          <w:lang w:eastAsia="es-ES"/>
-        </w:rPr>
-      </w:pPr>
-    </w:p>
-    <w:p>
-      <w:pPr>
-        <w:rPr>
-          <w:lang w:eastAsia="es-ES"/>
-        </w:rPr>
-      </w:pPr>
-    </w:p>
-    <w:p>
-      <w:pPr>
-        <w:rPr>
-          <w:lang w:eastAsia="es-ES"/>
-        </w:rPr>
-      </w:pPr>
-    </w:p>
-    <w:p>
-      <w:pPr>
-        <w:rPr>
-          <w:lang w:eastAsia="es-ES"/>
-        </w:rPr>
-      </w:pPr>
-    </w:p>
-    <w:p>
-      <w:pPr>
-        <w:rPr>
-          <w:lang w:eastAsia="es-ES"/>
-        </w:rPr>
-      </w:pPr>
-    </w:p>
-    <w:p>
-      <w:pPr>
-        <w:rPr>
-          <w:lang w:eastAsia="es-ES"/>
-        </w:rPr>
-      </w:pPr>
-    </w:p>
-    <w:p>
-      <w:pPr>
         <w:pStyle w:val="Ttulo1"/>
         <w:numPr>
           <w:ilvl w:val="0"/>
@@ -6625,13 +6564,14 @@
           <w:lang w:eastAsia="es-ES"/>
         </w:rPr>
       </w:pPr>
-      <w:bookmarkStart w:id="4" w:name="_Toc410770840"/>
+      <w:bookmarkStart w:id="4" w:name="_Toc410778993"/>
       <w:r>
         <w:rPr>
           <w:color w:val="auto"/>
           <w:sz w:val="32"/>
           <w:lang w:eastAsia="es-ES"/>
         </w:rPr>
+        <w:lastRenderedPageBreak/>
         <w:t>Roles</w:t>
       </w:r>
       <w:bookmarkEnd w:id="4"/>
@@ -7118,7 +7058,7 @@
           <w:lang w:eastAsia="es-ES"/>
         </w:rPr>
       </w:pPr>
-      <w:bookmarkStart w:id="5" w:name="_Toc410770841"/>
+      <w:bookmarkStart w:id="5" w:name="_Toc410778994"/>
       <w:r>
         <w:rPr>
           <w:color w:val="auto"/>
@@ -7198,7 +7138,6 @@
           <w:szCs w:val="24"/>
           <w:lang w:eastAsia="es-ES"/>
         </w:rPr>
-        <w:lastRenderedPageBreak/>
         <w:drawing>
           <wp:inline distT="0" distB="0" distL="0" distR="0">
             <wp:extent cx="5509895" cy="2470150"/>
@@ -7410,6 +7349,7 @@
           <w:sz w:val="24"/>
           <w:szCs w:val="24"/>
         </w:rPr>
+        <w:lastRenderedPageBreak/>
         <w:t xml:space="preserve">Desde las primeras etapas del proyecto, </w:t>
       </w:r>
       <w:r>
@@ -7784,16 +7724,7 @@
           <w:sz w:val="24"/>
           <w:szCs w:val="24"/>
         </w:rPr>
-        <w:t xml:space="preserve">A partir de este momento, se desarrolla un segundo prototipo de la aplicación que consume la API del subsistema de Recuento de Resultados, instanciando los tipos Voto y Votación a partir del JSON emitido por dicha API, persistiéndolos en la base de datos. Por otro lado, estos datos son exportados a través de una API al subsistema de Visualización de Resultados adecuándose al formato utilizado por estos últimos. El funcionamiento global es el antes descrito: si la votación que necesita Visualización está en la base de </w:t>
-      </w:r>
-      <w:r>
-        <w:rPr>
-          <w:rFonts w:cs="Times New Roman"/>
-          <w:sz w:val="24"/>
-          <w:szCs w:val="24"/>
-        </w:rPr>
-        <w:lastRenderedPageBreak/>
-        <w:t>datos es devuelta,  y en caso contrario se realiza la petición a la API de Recuento de Votos.</w:t>
+        <w:t>A partir de este momento, se desarrolla un segundo prototipo de la aplicación que consume la API del subsistema de Recuento de Resultados, instanciando los tipos Voto y Votación a partir del JSON emitido por dicha API, persistiéndolos en la base de datos. Por otro lado, estos datos son exportados a través de una API al subsistema de Visualización de Resultados adecuándose al formato utilizado por estos últimos. El funcionamiento global es el antes descrito: si la votación que necesita Visualización está en la base de datos es devuelta,  y en caso contrario se realiza la petición a la API de Recuento de Votos.</w:t>
       </w:r>
       <w:r>
         <w:rPr>
@@ -8116,6 +8047,7 @@
           <w:sz w:val="24"/>
           <w:szCs w:val="24"/>
         </w:rPr>
+        <w:lastRenderedPageBreak/>
         <w:t>en el s</w:t>
       </w:r>
       <w:r>
@@ -8494,7 +8426,6 @@
           <w:sz w:val="24"/>
           <w:szCs w:val="24"/>
         </w:rPr>
-        <w:lastRenderedPageBreak/>
         <w:t>En ambos casos se trata de métodos bastante sencillos qu</w:t>
       </w:r>
       <w:r>
@@ -8545,7 +8476,7 @@
           <w:lang w:eastAsia="es-ES"/>
         </w:rPr>
       </w:pPr>
-      <w:bookmarkStart w:id="6" w:name="_Toc410770842"/>
+      <w:bookmarkStart w:id="6" w:name="_Toc410778995"/>
       <w:r>
         <w:rPr>
           <w:color w:val="auto"/>
@@ -8569,14 +8500,7 @@
           <w:sz w:val="24"/>
           <w:lang w:eastAsia="es-ES"/>
         </w:rPr>
-        <w:t>[</w:t>
-      </w:r>
-      <w:r>
-        <w:rPr>
-          <w:sz w:val="24"/>
-          <w:lang w:eastAsia="es-ES"/>
-        </w:rPr>
-        <w:t xml:space="preserve">JP sustituyendo a </w:t>
+        <w:t xml:space="preserve">A la hora de gestionar el código fuente, existen diferentes opciones y herramientas. En primer lugar, para elegir una herramienta que ayude al equipo a realizar esta labor, se sometieron a estudio dos opciones: </w:t>
       </w:r>
       <w:proofErr w:type="spellStart"/>
       <w:r>
@@ -8584,7 +8508,7 @@
           <w:sz w:val="24"/>
           <w:lang w:eastAsia="es-ES"/>
         </w:rPr>
-        <w:t>waldaso</w:t>
+        <w:t>Redmine</w:t>
       </w:r>
       <w:proofErr w:type="spellEnd"/>
       <w:r>
@@ -8592,25 +8516,402 @@
           <w:sz w:val="24"/>
           <w:lang w:eastAsia="es-ES"/>
         </w:rPr>
-        <w:t xml:space="preserve">: </w:t>
-      </w:r>
-      <w:r>
-        <w:rPr>
-          <w:sz w:val="24"/>
-          <w:lang w:eastAsia="es-ES"/>
-        </w:rPr>
-        <w:t>Explicación como la del grupo 9 incluyendo ventajas</w:t>
-      </w:r>
-      <w:r>
-        <w:rPr>
-          <w:sz w:val="24"/>
-          <w:lang w:eastAsia="es-ES"/>
-        </w:rPr>
-        <w:t xml:space="preserve"> y desventajas de </w:t>
+        <w:t xml:space="preserve"> y Project.net. En lo que respecta a la primera, se observaron una serie de ventajas e inconvenientes:</w:t>
+      </w:r>
+    </w:p>
+    <w:p>
+      <w:pPr>
+        <w:pStyle w:val="Prrafodelista"/>
+        <w:numPr>
+          <w:ilvl w:val="0"/>
+          <w:numId w:val="11"/>
+        </w:numPr>
+        <w:ind w:left="567" w:hanging="283"/>
+        <w:rPr>
+          <w:sz w:val="24"/>
+          <w:lang w:eastAsia="es-ES"/>
+        </w:rPr>
+      </w:pPr>
+      <w:r>
+        <w:rPr>
+          <w:sz w:val="24"/>
+          <w:lang w:eastAsia="es-ES"/>
+        </w:rPr>
+        <w:t>Ventajas:</w:t>
+      </w:r>
+    </w:p>
+    <w:p>
+      <w:pPr>
+        <w:pStyle w:val="Prrafodelista"/>
+        <w:numPr>
+          <w:ilvl w:val="1"/>
+          <w:numId w:val="11"/>
+        </w:numPr>
+        <w:ind w:left="851" w:hanging="284"/>
+        <w:rPr>
+          <w:sz w:val="24"/>
+          <w:lang w:eastAsia="es-ES"/>
+        </w:rPr>
+      </w:pPr>
+      <w:r>
+        <w:rPr>
+          <w:sz w:val="24"/>
+          <w:lang w:eastAsia="es-ES"/>
+        </w:rPr>
+        <w:t>No precisa de</w:t>
+      </w:r>
+      <w:r>
+        <w:rPr>
+          <w:sz w:val="24"/>
+          <w:lang w:eastAsia="es-ES"/>
+        </w:rPr>
+        <w:t xml:space="preserve"> instalación en equipos, sino que se trata de un servicio web.</w:t>
+      </w:r>
+    </w:p>
+    <w:p>
+      <w:pPr>
+        <w:pStyle w:val="Prrafodelista"/>
+        <w:numPr>
+          <w:ilvl w:val="1"/>
+          <w:numId w:val="11"/>
+        </w:numPr>
+        <w:ind w:left="851" w:hanging="284"/>
+        <w:rPr>
+          <w:sz w:val="24"/>
+          <w:lang w:eastAsia="es-ES"/>
+        </w:rPr>
+      </w:pPr>
+      <w:r>
+        <w:rPr>
+          <w:sz w:val="24"/>
+          <w:lang w:eastAsia="es-ES"/>
+        </w:rPr>
+        <w:t xml:space="preserve">Se pueden añadir y configurar elementos como </w:t>
       </w:r>
       <w:proofErr w:type="spellStart"/>
       <w:r>
         <w:rPr>
+          <w:i/>
+          <w:sz w:val="24"/>
+          <w:lang w:eastAsia="es-ES"/>
+        </w:rPr>
+        <w:t>plugins</w:t>
+      </w:r>
+      <w:proofErr w:type="spellEnd"/>
+      <w:r>
+        <w:rPr>
+          <w:sz w:val="24"/>
+          <w:lang w:eastAsia="es-ES"/>
+        </w:rPr>
+        <w:t xml:space="preserve"> o temas visuales.</w:t>
+      </w:r>
+    </w:p>
+    <w:p>
+      <w:pPr>
+        <w:pStyle w:val="Prrafodelista"/>
+        <w:numPr>
+          <w:ilvl w:val="1"/>
+          <w:numId w:val="11"/>
+        </w:numPr>
+        <w:spacing w:after="120"/>
+        <w:ind w:left="851" w:hanging="284"/>
+        <w:rPr>
+          <w:sz w:val="24"/>
+          <w:lang w:eastAsia="es-ES"/>
+        </w:rPr>
+      </w:pPr>
+      <w:r>
+        <w:rPr>
+          <w:sz w:val="24"/>
+          <w:lang w:eastAsia="es-ES"/>
+        </w:rPr>
+        <w:t>Se asemeja bas</w:t>
+      </w:r>
+      <w:r>
+        <w:rPr>
+          <w:sz w:val="24"/>
+          <w:lang w:eastAsia="es-ES"/>
+        </w:rPr>
+        <w:t xml:space="preserve">tante a la herramienta </w:t>
+      </w:r>
+      <w:proofErr w:type="spellStart"/>
+      <w:r>
+        <w:rPr>
+          <w:sz w:val="24"/>
+          <w:lang w:eastAsia="es-ES"/>
+        </w:rPr>
+        <w:t>ProjETSII</w:t>
+      </w:r>
+      <w:proofErr w:type="spellEnd"/>
+      <w:r>
+        <w:rPr>
+          <w:sz w:val="24"/>
+          <w:lang w:eastAsia="es-ES"/>
+        </w:rPr>
+        <w:t>, la cual ha sido ampliamente usada por todos los miembros del grupo.</w:t>
+      </w:r>
+    </w:p>
+    <w:p>
+      <w:pPr>
+        <w:pStyle w:val="Prrafodelista"/>
+        <w:numPr>
+          <w:ilvl w:val="0"/>
+          <w:numId w:val="11"/>
+        </w:numPr>
+        <w:ind w:left="567" w:hanging="283"/>
+        <w:rPr>
+          <w:sz w:val="24"/>
+          <w:lang w:eastAsia="es-ES"/>
+        </w:rPr>
+      </w:pPr>
+      <w:r>
+        <w:rPr>
+          <w:sz w:val="24"/>
+          <w:lang w:eastAsia="es-ES"/>
+        </w:rPr>
+        <w:t>Inconvenientes:</w:t>
+      </w:r>
+    </w:p>
+    <w:p>
+      <w:pPr>
+        <w:pStyle w:val="Prrafodelista"/>
+        <w:numPr>
+          <w:ilvl w:val="1"/>
+          <w:numId w:val="11"/>
+        </w:numPr>
+        <w:ind w:left="851" w:hanging="284"/>
+        <w:rPr>
+          <w:sz w:val="24"/>
+          <w:lang w:eastAsia="es-ES"/>
+        </w:rPr>
+      </w:pPr>
+      <w:r>
+        <w:rPr>
+          <w:sz w:val="24"/>
+          <w:lang w:eastAsia="es-ES"/>
+        </w:rPr>
+        <w:t>Aunque tenga una gran cantidad de extensiones, no es demasiado personalizable.</w:t>
+      </w:r>
+    </w:p>
+    <w:p>
+      <w:pPr>
+        <w:pStyle w:val="Prrafodelista"/>
+        <w:numPr>
+          <w:ilvl w:val="1"/>
+          <w:numId w:val="11"/>
+        </w:numPr>
+        <w:ind w:left="851" w:hanging="284"/>
+        <w:rPr>
+          <w:sz w:val="24"/>
+          <w:lang w:eastAsia="es-ES"/>
+        </w:rPr>
+      </w:pPr>
+      <w:r>
+        <w:rPr>
+          <w:sz w:val="24"/>
+          <w:lang w:eastAsia="es-ES"/>
+        </w:rPr>
+        <w:t>Los lectores RSS no pueden leer correctamente noticias RSS de wikis.</w:t>
+      </w:r>
+    </w:p>
+    <w:p>
+      <w:pPr>
+        <w:ind w:left="284"/>
+        <w:rPr>
+          <w:sz w:val="24"/>
+          <w:lang w:eastAsia="es-ES"/>
+        </w:rPr>
+      </w:pPr>
+      <w:r>
+        <w:rPr>
+          <w:sz w:val="24"/>
+          <w:lang w:eastAsia="es-ES"/>
+        </w:rPr>
+        <w:t>Por otro lado, observando Project.net, cabe destacar:</w:t>
+      </w:r>
+    </w:p>
+    <w:p>
+      <w:pPr>
+        <w:pStyle w:val="Prrafodelista"/>
+        <w:numPr>
+          <w:ilvl w:val="0"/>
+          <w:numId w:val="12"/>
+        </w:numPr>
+        <w:ind w:left="567" w:hanging="283"/>
+        <w:rPr>
+          <w:sz w:val="24"/>
+          <w:lang w:eastAsia="es-ES"/>
+        </w:rPr>
+      </w:pPr>
+      <w:r>
+        <w:rPr>
+          <w:sz w:val="24"/>
+          <w:lang w:eastAsia="es-ES"/>
+        </w:rPr>
+        <w:t>Ventajas:</w:t>
+      </w:r>
+    </w:p>
+    <w:p>
+      <w:pPr>
+        <w:pStyle w:val="Prrafodelista"/>
+        <w:numPr>
+          <w:ilvl w:val="1"/>
+          <w:numId w:val="12"/>
+        </w:numPr>
+        <w:ind w:left="851" w:hanging="284"/>
+        <w:rPr>
+          <w:sz w:val="24"/>
+          <w:lang w:eastAsia="es-ES"/>
+        </w:rPr>
+      </w:pPr>
+      <w:r>
+        <w:rPr>
+          <w:sz w:val="24"/>
+          <w:lang w:eastAsia="es-ES"/>
+        </w:rPr>
+        <w:t xml:space="preserve">Ofrece </w:t>
+      </w:r>
+      <w:r>
+        <w:rPr>
+          <w:sz w:val="24"/>
+          <w:lang w:eastAsia="es-ES"/>
+        </w:rPr>
+        <w:t>servicios de seguimiento para solucionar problemas en el proyecto.</w:t>
+      </w:r>
+    </w:p>
+    <w:p>
+      <w:pPr>
+        <w:pStyle w:val="Prrafodelista"/>
+        <w:numPr>
+          <w:ilvl w:val="1"/>
+          <w:numId w:val="12"/>
+        </w:numPr>
+        <w:ind w:left="851" w:hanging="284"/>
+        <w:rPr>
+          <w:sz w:val="24"/>
+          <w:lang w:eastAsia="es-ES"/>
+        </w:rPr>
+      </w:pPr>
+      <w:r>
+        <w:rPr>
+          <w:sz w:val="24"/>
+          <w:lang w:eastAsia="es-ES"/>
+        </w:rPr>
+        <w:lastRenderedPageBreak/>
+        <w:t>Permite utilizar wikis o blogs como medio de comunicación dentro del propio proyecto.</w:t>
+      </w:r>
+    </w:p>
+    <w:p>
+      <w:pPr>
+        <w:pStyle w:val="Prrafodelista"/>
+        <w:numPr>
+          <w:ilvl w:val="0"/>
+          <w:numId w:val="12"/>
+        </w:numPr>
+        <w:ind w:left="567" w:hanging="283"/>
+        <w:rPr>
+          <w:sz w:val="24"/>
+          <w:lang w:eastAsia="es-ES"/>
+        </w:rPr>
+      </w:pPr>
+      <w:r>
+        <w:rPr>
+          <w:sz w:val="24"/>
+          <w:lang w:eastAsia="es-ES"/>
+        </w:rPr>
+        <w:t>Inconvenientes:</w:t>
+      </w:r>
+    </w:p>
+    <w:p>
+      <w:pPr>
+        <w:pStyle w:val="Prrafodelista"/>
+        <w:numPr>
+          <w:ilvl w:val="1"/>
+          <w:numId w:val="12"/>
+        </w:numPr>
+        <w:ind w:left="851" w:hanging="284"/>
+        <w:rPr>
+          <w:sz w:val="24"/>
+          <w:lang w:eastAsia="es-ES"/>
+        </w:rPr>
+      </w:pPr>
+      <w:r>
+        <w:rPr>
+          <w:sz w:val="24"/>
+          <w:lang w:eastAsia="es-ES"/>
+        </w:rPr>
+        <w:t xml:space="preserve">Necesita el uso de Apache </w:t>
+      </w:r>
+      <w:proofErr w:type="spellStart"/>
+      <w:r>
+        <w:rPr>
+          <w:sz w:val="24"/>
+          <w:lang w:eastAsia="es-ES"/>
+        </w:rPr>
+        <w:t>Tomcat</w:t>
+      </w:r>
+      <w:proofErr w:type="spellEnd"/>
+      <w:r>
+        <w:rPr>
+          <w:sz w:val="24"/>
+          <w:lang w:eastAsia="es-ES"/>
+        </w:rPr>
+        <w:t xml:space="preserve"> como servidor de aplicaciones y bases de datos Oracle.</w:t>
+      </w:r>
+    </w:p>
+    <w:p>
+      <w:pPr>
+        <w:pStyle w:val="Prrafodelista"/>
+        <w:numPr>
+          <w:ilvl w:val="1"/>
+          <w:numId w:val="12"/>
+        </w:numPr>
+        <w:ind w:left="851" w:hanging="284"/>
+        <w:rPr>
+          <w:sz w:val="24"/>
+          <w:lang w:eastAsia="es-ES"/>
+        </w:rPr>
+      </w:pPr>
+      <w:r>
+        <w:rPr>
+          <w:sz w:val="24"/>
+          <w:lang w:eastAsia="es-ES"/>
+        </w:rPr>
+        <w:t>La versión web parece ser que sólo puede ser utilizada durante un tiempo limitado.</w:t>
+      </w:r>
+    </w:p>
+    <w:p>
+      <w:pPr>
+        <w:ind w:left="284"/>
+        <w:rPr>
+          <w:sz w:val="24"/>
+          <w:lang w:eastAsia="es-ES"/>
+        </w:rPr>
+      </w:pPr>
+      <w:r>
+        <w:rPr>
+          <w:sz w:val="24"/>
+          <w:lang w:eastAsia="es-ES"/>
+        </w:rPr>
+        <w:t>Después de realizar este estudi</w:t>
+      </w:r>
+      <w:r>
+        <w:rPr>
+          <w:sz w:val="24"/>
+          <w:lang w:eastAsia="es-ES"/>
+        </w:rPr>
+        <w:t>o</w:t>
+      </w:r>
+      <w:r>
+        <w:rPr>
+          <w:sz w:val="24"/>
+          <w:lang w:eastAsia="es-ES"/>
+        </w:rPr>
+        <w:t xml:space="preserve">, se llegó al acuerdo de utilizar </w:t>
+      </w:r>
+      <w:proofErr w:type="spellStart"/>
+      <w:r>
+        <w:rPr>
           <w:sz w:val="24"/>
           <w:lang w:eastAsia="es-ES"/>
         </w:rPr>
@@ -8622,7 +8923,76 @@
           <w:sz w:val="24"/>
           <w:lang w:eastAsia="es-ES"/>
         </w:rPr>
-        <w:t>]</w:t>
+        <w:t xml:space="preserve">, debido a su similitud con </w:t>
+      </w:r>
+      <w:proofErr w:type="spellStart"/>
+      <w:r>
+        <w:rPr>
+          <w:sz w:val="24"/>
+          <w:lang w:eastAsia="es-ES"/>
+        </w:rPr>
+        <w:t>ProjETSII</w:t>
+      </w:r>
+      <w:proofErr w:type="spellEnd"/>
+      <w:r>
+        <w:rPr>
+          <w:sz w:val="24"/>
+          <w:lang w:eastAsia="es-ES"/>
+        </w:rPr>
+        <w:t>, unido a que se trata de un servicio web.</w:t>
+      </w:r>
+    </w:p>
+    <w:p>
+      <w:pPr>
+        <w:ind w:left="284"/>
+        <w:rPr>
+          <w:sz w:val="24"/>
+          <w:lang w:eastAsia="es-ES"/>
+        </w:rPr>
+      </w:pPr>
+      <w:r>
+        <w:rPr>
+          <w:sz w:val="24"/>
+          <w:lang w:eastAsia="es-ES"/>
+        </w:rPr>
+        <w:t xml:space="preserve">Por otro lado, en lo que se refiere a la herramienta para gestionar el código fuente, en un principio se comenzó a usar SVN, ya que era </w:t>
+      </w:r>
+      <w:r>
+        <w:rPr>
+          <w:sz w:val="24"/>
+          <w:lang w:eastAsia="es-ES"/>
+        </w:rPr>
+        <w:t>la herramienta con</w:t>
+      </w:r>
+      <w:r>
+        <w:rPr>
+          <w:sz w:val="24"/>
+          <w:lang w:eastAsia="es-ES"/>
+        </w:rPr>
+        <w:t xml:space="preserve"> la que estaban familiarizados los componentes del equipo de trabajo. No obstante, cuando se explicaron las ventajas de </w:t>
+      </w:r>
+      <w:proofErr w:type="spellStart"/>
+      <w:r>
+        <w:rPr>
+          <w:sz w:val="24"/>
+          <w:lang w:eastAsia="es-ES"/>
+        </w:rPr>
+        <w:t>Git</w:t>
+      </w:r>
+      <w:proofErr w:type="spellEnd"/>
+      <w:r>
+        <w:rPr>
+          <w:sz w:val="24"/>
+          <w:lang w:eastAsia="es-ES"/>
+        </w:rPr>
+        <w:t xml:space="preserve"> sobre SVN, se decidi</w:t>
+      </w:r>
+      <w:r>
+        <w:rPr>
+          <w:sz w:val="24"/>
+          <w:lang w:eastAsia="es-ES"/>
+        </w:rPr>
+        <w:t>ó migrar el proyecto. Más adelante se mostrará cómo se llevó a cabo esta migración para conseguir mantener el histórico de cambios.</w:t>
       </w:r>
     </w:p>
     <w:p>
@@ -8642,7 +9012,7 @@
           <w:lang w:eastAsia="es-ES"/>
         </w:rPr>
       </w:pPr>
-      <w:bookmarkStart w:id="7" w:name="_Toc410770843"/>
+      <w:bookmarkStart w:id="7" w:name="_Toc410778996"/>
       <w:r>
         <w:rPr>
           <w:rFonts w:asciiTheme="majorHAnsi" w:hAnsiTheme="majorHAnsi"/>
@@ -8876,7 +9246,7 @@
           <w:szCs w:val="28"/>
         </w:rPr>
       </w:pPr>
-      <w:bookmarkStart w:id="8" w:name="_Toc410770844"/>
+      <w:bookmarkStart w:id="8" w:name="_Toc410778997"/>
       <w:r>
         <w:rPr>
           <w:rFonts w:asciiTheme="majorHAnsi" w:hAnsiTheme="majorHAnsi"/>
@@ -8917,7 +9287,7 @@
         </w:rPr>
         <w:t xml:space="preserve"> </w:t>
       </w:r>
-      <w:bookmarkStart w:id="9" w:name="_Toc410770845"/>
+      <w:bookmarkStart w:id="9" w:name="_Toc410778998"/>
       <w:r>
         <w:rPr>
           <w:rFonts w:asciiTheme="majorHAnsi" w:hAnsiTheme="majorHAnsi"/>
@@ -9067,6 +9437,7 @@
         <w:rPr>
           <w:rFonts w:asciiTheme="minorHAnsi" w:hAnsiTheme="minorHAnsi" w:cstheme="minorHAnsi"/>
         </w:rPr>
+        <w:lastRenderedPageBreak/>
         <w:t>Llevar un control de versiones estables del proyecto</w:t>
       </w:r>
       <w:r>
@@ -9232,7 +9603,6 @@
         <w:rPr>
           <w:rFonts w:asciiTheme="minorHAnsi" w:hAnsiTheme="minorHAnsi" w:cstheme="minorHAnsi"/>
         </w:rPr>
-        <w:lastRenderedPageBreak/>
         <w:t xml:space="preserve">Existen algunas políticas y recomendaciones </w:t>
       </w:r>
       <w:r>
@@ -10318,7 +10688,7 @@
           <w:szCs w:val="24"/>
         </w:rPr>
       </w:pPr>
-      <w:bookmarkStart w:id="10" w:name="_Toc410770846"/>
+      <w:bookmarkStart w:id="10" w:name="_Toc410778999"/>
       <w:r>
         <w:rPr>
           <w:rFonts w:asciiTheme="majorHAnsi" w:hAnsiTheme="majorHAnsi"/>
@@ -11039,7 +11409,7 @@
           <w:szCs w:val="28"/>
         </w:rPr>
       </w:pPr>
-      <w:bookmarkStart w:id="11" w:name="_Toc410770847"/>
+      <w:bookmarkStart w:id="11" w:name="_Toc410779000"/>
       <w:r>
         <w:rPr>
           <w:rFonts w:asciiTheme="majorHAnsi" w:hAnsiTheme="majorHAnsi"/>
@@ -11214,7 +11584,27 @@
           <w:szCs w:val="24"/>
           <w:lang w:eastAsia="es-ES"/>
         </w:rPr>
-        <w:t xml:space="preserve"> se realiza a través de la</w:t>
+        <w:t xml:space="preserve"> se realiza</w:t>
+      </w:r>
+      <w:r>
+        <w:rPr>
+          <w:rFonts w:eastAsia="Times New Roman" w:cstheme="minorHAnsi"/>
+          <w:color w:val="000000"/>
+          <w:sz w:val="24"/>
+          <w:szCs w:val="24"/>
+          <w:lang w:eastAsia="es-ES"/>
+        </w:rPr>
+        <w:t xml:space="preserve"> normalmente</w:t>
+      </w:r>
+      <w:r>
+        <w:rPr>
+          <w:rFonts w:eastAsia="Times New Roman" w:cstheme="minorHAnsi"/>
+          <w:color w:val="000000"/>
+          <w:sz w:val="24"/>
+          <w:szCs w:val="24"/>
+          <w:lang w:eastAsia="es-ES"/>
+        </w:rPr>
+        <w:t xml:space="preserve"> a través de la</w:t>
       </w:r>
       <w:r>
         <w:rPr>
@@ -11951,7 +12341,7 @@
           <w:szCs w:val="28"/>
         </w:rPr>
       </w:pPr>
-      <w:bookmarkStart w:id="12" w:name="_Toc410770848"/>
+      <w:bookmarkStart w:id="12" w:name="_Toc410779001"/>
       <w:r>
         <w:rPr>
           <w:rFonts w:asciiTheme="majorHAnsi" w:hAnsiTheme="majorHAnsi"/>
@@ -12589,7 +12979,7 @@
           <w:szCs w:val="28"/>
         </w:rPr>
       </w:pPr>
-      <w:bookmarkStart w:id="13" w:name="_Toc410770849"/>
+      <w:bookmarkStart w:id="13" w:name="_Toc410779002"/>
       <w:r>
         <w:rPr>
           <w:rFonts w:asciiTheme="majorHAnsi" w:hAnsiTheme="majorHAnsi"/>
@@ -13496,7 +13886,7 @@
           <w:lang w:eastAsia="es-ES"/>
         </w:rPr>
       </w:pPr>
-      <w:bookmarkStart w:id="14" w:name="_Toc410770850"/>
+      <w:bookmarkStart w:id="14" w:name="_Toc410779003"/>
       <w:r>
         <w:rPr>
           <w:rFonts w:asciiTheme="majorHAnsi" w:hAnsiTheme="majorHAnsi"/>
@@ -13552,7 +13942,7 @@
           <w:lang w:eastAsia="es-ES"/>
         </w:rPr>
       </w:pPr>
-      <w:bookmarkStart w:id="15" w:name="_Toc410770851"/>
+      <w:bookmarkStart w:id="15" w:name="_Toc410779004"/>
       <w:r>
         <w:rPr>
           <w:rFonts w:asciiTheme="majorHAnsi" w:hAnsiTheme="majorHAnsi"/>
@@ -13597,7 +13987,7 @@
           <w:lang w:eastAsia="es-ES"/>
         </w:rPr>
       </w:pPr>
-      <w:bookmarkStart w:id="16" w:name="_Toc410770852"/>
+      <w:bookmarkStart w:id="16" w:name="_Toc410779005"/>
       <w:r>
         <w:rPr>
           <w:rFonts w:asciiTheme="majorHAnsi" w:hAnsiTheme="majorHAnsi"/>
@@ -13640,7 +14030,7 @@
           <w:lang w:eastAsia="es-ES"/>
         </w:rPr>
       </w:pPr>
-      <w:bookmarkStart w:id="17" w:name="_Toc410770853"/>
+      <w:bookmarkStart w:id="17" w:name="_Toc410779006"/>
       <w:r>
         <w:rPr>
           <w:color w:val="auto"/>
@@ -13684,7 +14074,7 @@
           <w:lang w:eastAsia="es-ES"/>
         </w:rPr>
       </w:pPr>
-      <w:bookmarkStart w:id="18" w:name="_Toc410770854"/>
+      <w:bookmarkStart w:id="18" w:name="_Toc410779007"/>
       <w:proofErr w:type="spellStart"/>
       <w:r>
         <w:rPr>
@@ -13739,7 +14129,7 @@
           <w:lang w:eastAsia="es-ES"/>
         </w:rPr>
       </w:pPr>
-      <w:bookmarkStart w:id="19" w:name="_Toc410770855"/>
+      <w:bookmarkStart w:id="19" w:name="_Toc410779008"/>
       <w:proofErr w:type="spellStart"/>
       <w:r>
         <w:rPr>
@@ -13816,7 +14206,7 @@
           <w:lang w:eastAsia="es-ES"/>
         </w:rPr>
       </w:pPr>
-      <w:bookmarkStart w:id="20" w:name="_Toc410770856"/>
+      <w:bookmarkStart w:id="20" w:name="_Toc410779009"/>
       <w:r>
         <w:rPr>
           <w:rFonts w:asciiTheme="majorHAnsi" w:hAnsiTheme="majorHAnsi"/>
@@ -13905,7 +14295,7 @@
           <w:lang w:eastAsia="es-ES"/>
         </w:rPr>
       </w:pPr>
-      <w:bookmarkStart w:id="21" w:name="_Toc410770857"/>
+      <w:bookmarkStart w:id="21" w:name="_Toc410779010"/>
       <w:r>
         <w:rPr>
           <w:color w:val="auto"/>
@@ -14389,7 +14779,7 @@
           <w:lang w:eastAsia="es-ES"/>
         </w:rPr>
       </w:pPr>
-      <w:bookmarkStart w:id="22" w:name="_Toc410770858"/>
+      <w:bookmarkStart w:id="22" w:name="_Toc410779011"/>
       <w:r>
         <w:rPr>
           <w:rFonts w:asciiTheme="majorHAnsi" w:hAnsiTheme="majorHAnsi"/>
@@ -14449,7 +14839,7 @@
           <w:lang w:eastAsia="es-ES"/>
         </w:rPr>
       </w:pPr>
-      <w:bookmarkStart w:id="23" w:name="_Toc410770859"/>
+      <w:bookmarkStart w:id="23" w:name="_Toc410779012"/>
       <w:r>
         <w:rPr>
           <w:rFonts w:asciiTheme="majorHAnsi" w:hAnsiTheme="majorHAnsi"/>
@@ -14508,7 +14898,7 @@
           <w:lang w:eastAsia="es-ES"/>
         </w:rPr>
       </w:pPr>
-      <w:bookmarkStart w:id="24" w:name="_Toc410770860"/>
+      <w:bookmarkStart w:id="24" w:name="_Toc410779013"/>
       <w:r>
         <w:rPr>
           <w:color w:val="auto"/>
@@ -14550,7 +14940,7 @@
           <w:lang w:eastAsia="es-ES"/>
         </w:rPr>
       </w:pPr>
-      <w:bookmarkStart w:id="25" w:name="_Toc410770861"/>
+      <w:bookmarkStart w:id="25" w:name="_Toc410779014"/>
       <w:r>
         <w:rPr>
           <w:color w:val="auto"/>
@@ -14594,7 +14984,7 @@
           <w:lang w:eastAsia="es-ES"/>
         </w:rPr>
       </w:pPr>
-      <w:bookmarkStart w:id="26" w:name="_Toc410770862"/>
+      <w:bookmarkStart w:id="26" w:name="_Toc410779015"/>
       <w:r>
         <w:rPr>
           <w:rFonts w:asciiTheme="majorHAnsi" w:hAnsiTheme="majorHAnsi"/>
@@ -14647,7 +15037,7 @@
           <w:lang w:eastAsia="es-ES"/>
         </w:rPr>
       </w:pPr>
-      <w:bookmarkStart w:id="27" w:name="_Toc410770863"/>
+      <w:bookmarkStart w:id="27" w:name="_Toc410779016"/>
       <w:r>
         <w:rPr>
           <w:rFonts w:asciiTheme="majorHAnsi" w:hAnsiTheme="majorHAnsi"/>
@@ -14700,7 +15090,7 @@
           <w:lang w:eastAsia="es-ES"/>
         </w:rPr>
       </w:pPr>
-      <w:bookmarkStart w:id="28" w:name="_Toc410770864"/>
+      <w:bookmarkStart w:id="28" w:name="_Toc410779017"/>
       <w:r>
         <w:rPr>
           <w:rFonts w:asciiTheme="majorHAnsi" w:hAnsiTheme="majorHAnsi"/>
@@ -14759,7 +15149,7 @@
           <w:lang w:eastAsia="es-ES"/>
         </w:rPr>
       </w:pPr>
-      <w:bookmarkStart w:id="29" w:name="_Toc410770865"/>
+      <w:bookmarkStart w:id="29" w:name="_Toc410779018"/>
       <w:r>
         <w:rPr>
           <w:rFonts w:asciiTheme="majorHAnsi" w:hAnsiTheme="majorHAnsi"/>
@@ -14810,7 +15200,7 @@
           <w:lang w:eastAsia="es-ES"/>
         </w:rPr>
       </w:pPr>
-      <w:bookmarkStart w:id="30" w:name="_Toc410770866"/>
+      <w:bookmarkStart w:id="30" w:name="_Toc410779019"/>
       <w:r>
         <w:rPr>
           <w:color w:val="auto"/>
@@ -14837,7 +15227,7 @@
           <w:lang w:eastAsia="es-ES"/>
         </w:rPr>
       </w:pPr>
-      <w:bookmarkStart w:id="31" w:name="_Toc410770867"/>
+      <w:bookmarkStart w:id="31" w:name="_Toc410779020"/>
       <w:r>
         <w:rPr>
           <w:rFonts w:asciiTheme="majorHAnsi" w:hAnsiTheme="majorHAnsi"/>
@@ -17343,7 +17733,7 @@
           <w:szCs w:val="24"/>
         </w:rPr>
       </w:pPr>
-      <w:bookmarkStart w:id="32" w:name="_Toc410770868"/>
+      <w:bookmarkStart w:id="32" w:name="_Toc410779021"/>
       <w:r>
         <w:rPr>
           <w:rFonts w:asciiTheme="majorHAnsi" w:hAnsiTheme="majorHAnsi" w:cs="Arial"/>
@@ -17474,7 +17864,7 @@
           <w:szCs w:val="24"/>
         </w:rPr>
       </w:pPr>
-      <w:bookmarkStart w:id="33" w:name="_Toc410770869"/>
+      <w:bookmarkStart w:id="33" w:name="_Toc410779022"/>
       <w:r>
         <w:rPr>
           <w:rFonts w:asciiTheme="majorHAnsi" w:hAnsiTheme="majorHAnsi" w:cs="Arial"/>
@@ -17585,7 +17975,7 @@
           <w:lang w:eastAsia="es-ES"/>
         </w:rPr>
       </w:pPr>
-      <w:bookmarkStart w:id="34" w:name="_Toc410770870"/>
+      <w:bookmarkStart w:id="34" w:name="_Toc410779023"/>
       <w:r>
         <w:rPr>
           <w:color w:val="auto"/>
@@ -17660,7 +18050,7 @@
           <w:lang w:eastAsia="es-ES"/>
         </w:rPr>
       </w:pPr>
-      <w:bookmarkStart w:id="35" w:name="_Toc410770871"/>
+      <w:bookmarkStart w:id="35" w:name="_Toc410779024"/>
       <w:r>
         <w:rPr>
           <w:rFonts w:asciiTheme="majorHAnsi" w:hAnsiTheme="majorHAnsi"/>
@@ -17724,7 +18114,7 @@
           <w:lang w:eastAsia="es-ES"/>
         </w:rPr>
       </w:pPr>
-      <w:bookmarkStart w:id="36" w:name="_Toc410770872"/>
+      <w:bookmarkStart w:id="36" w:name="_Toc410779025"/>
       <w:r>
         <w:rPr>
           <w:rFonts w:asciiTheme="majorHAnsi" w:hAnsiTheme="majorHAnsi"/>
@@ -17788,7 +18178,7 @@
           <w:lang w:eastAsia="es-ES"/>
         </w:rPr>
       </w:pPr>
-      <w:bookmarkStart w:id="37" w:name="_Toc410770873"/>
+      <w:bookmarkStart w:id="37" w:name="_Toc410779026"/>
       <w:r>
         <w:rPr>
           <w:rFonts w:asciiTheme="majorHAnsi" w:hAnsiTheme="majorHAnsi"/>
@@ -17852,7 +18242,7 @@
           <w:lang w:eastAsia="es-ES"/>
         </w:rPr>
       </w:pPr>
-      <w:bookmarkStart w:id="38" w:name="_Toc410770874"/>
+      <w:bookmarkStart w:id="38" w:name="_Toc410779027"/>
       <w:r>
         <w:rPr>
           <w:rFonts w:asciiTheme="majorHAnsi" w:hAnsiTheme="majorHAnsi"/>
@@ -17915,7 +18305,7 @@
           <w:lang w:eastAsia="es-ES"/>
         </w:rPr>
       </w:pPr>
-      <w:bookmarkStart w:id="39" w:name="_Toc410770875"/>
+      <w:bookmarkStart w:id="39" w:name="_Toc410779028"/>
       <w:r>
         <w:rPr>
           <w:color w:val="auto"/>
@@ -17946,7 +18336,7 @@
           <w:lang w:eastAsia="es-ES"/>
         </w:rPr>
       </w:pPr>
-      <w:bookmarkStart w:id="40" w:name="_Toc410770876"/>
+      <w:bookmarkStart w:id="40" w:name="_Toc410779029"/>
       <w:r>
         <w:rPr>
           <w:color w:val="auto"/>
@@ -18109,7 +18499,7 @@
           <w:sz w:val="24"/>
         </w:rPr>
       </w:pPr>
-      <w:bookmarkStart w:id="41" w:name="_Toc410770877"/>
+      <w:bookmarkStart w:id="41" w:name="_Toc410779030"/>
       <w:r>
         <w:rPr>
           <w:rFonts w:asciiTheme="majorHAnsi" w:hAnsiTheme="majorHAnsi"/>
@@ -18132,7 +18522,7 @@
           <w:sz w:val="24"/>
         </w:rPr>
       </w:pPr>
-      <w:bookmarkStart w:id="42" w:name="_Toc410770878"/>
+      <w:bookmarkStart w:id="42" w:name="_Toc410779031"/>
       <w:r>
         <w:rPr>
           <w:rFonts w:asciiTheme="majorHAnsi" w:hAnsiTheme="majorHAnsi"/>
@@ -18165,7 +18555,7 @@
           <w:sz w:val="24"/>
         </w:rPr>
       </w:pPr>
-      <w:bookmarkStart w:id="43" w:name="_Toc410770879"/>
+      <w:bookmarkStart w:id="43" w:name="_Toc410779032"/>
       <w:r>
         <w:rPr>
           <w:rFonts w:asciiTheme="majorHAnsi" w:hAnsiTheme="majorHAnsi"/>
@@ -18188,7 +18578,7 @@
           <w:sz w:val="24"/>
         </w:rPr>
       </w:pPr>
-      <w:bookmarkStart w:id="44" w:name="_Toc410770880"/>
+      <w:bookmarkStart w:id="44" w:name="_Toc410779033"/>
       <w:r>
         <w:rPr>
           <w:rFonts w:asciiTheme="majorHAnsi" w:hAnsiTheme="majorHAnsi"/>
@@ -18211,7 +18601,7 @@
           <w:sz w:val="24"/>
         </w:rPr>
       </w:pPr>
-      <w:bookmarkStart w:id="45" w:name="_Toc410770881"/>
+      <w:bookmarkStart w:id="45" w:name="_Toc410779034"/>
       <w:r>
         <w:rPr>
           <w:rFonts w:asciiTheme="majorHAnsi" w:hAnsiTheme="majorHAnsi"/>
@@ -18234,7 +18624,7 @@
           <w:sz w:val="24"/>
         </w:rPr>
       </w:pPr>
-      <w:bookmarkStart w:id="46" w:name="_Toc410770882"/>
+      <w:bookmarkStart w:id="46" w:name="_Toc410779035"/>
       <w:r>
         <w:rPr>
           <w:rFonts w:asciiTheme="majorHAnsi" w:hAnsiTheme="majorHAnsi"/>
@@ -18264,7 +18654,7 @@
           <w:lang w:eastAsia="es-ES"/>
         </w:rPr>
       </w:pPr>
-      <w:bookmarkStart w:id="47" w:name="_Toc410770883"/>
+      <w:bookmarkStart w:id="47" w:name="_Toc410779036"/>
       <w:r>
         <w:rPr>
           <w:color w:val="auto"/>
@@ -18326,7 +18716,7 @@
           <w:lang w:eastAsia="es-ES"/>
         </w:rPr>
       </w:pPr>
-      <w:bookmarkStart w:id="48" w:name="_Toc410770884"/>
+      <w:bookmarkStart w:id="48" w:name="_Toc410779037"/>
       <w:r>
         <w:rPr>
           <w:color w:val="auto"/>
@@ -18483,7 +18873,7 @@
         <w:rFonts w:asciiTheme="majorHAnsi" w:hAnsiTheme="majorHAnsi"/>
         <w:noProof/>
       </w:rPr>
-      <w:t>5</w:t>
+      <w:t>3</w:t>
     </w:r>
     <w:r>
       <w:rPr>
@@ -18609,6 +18999,119 @@
 <file path=word/numbering.xml><?xml version="1.0" encoding="utf-8"?>
 <w:numbering xmlns:ve="http://schemas.openxmlformats.org/markup-compatibility/2006" xmlns:o="urn:schemas-microsoft-com:office:office" xmlns:r="http://schemas.openxmlformats.org/officeDocument/2006/relationships" xmlns:m="http://schemas.openxmlformats.org/officeDocument/2006/math" xmlns:v="urn:schemas-microsoft-com:vml" xmlns:wp="http://schemas.openxmlformats.org/drawingml/2006/wordprocessingDrawing" xmlns:w10="urn:schemas-microsoft-com:office:word" xmlns:w="http://schemas.openxmlformats.org/wordprocessingml/2006/main" xmlns:wne="http://schemas.microsoft.com/office/word/2006/wordml">
   <w:abstractNum w:abstractNumId="0">
+    <w:nsid w:val="077C588F"/>
+    <w:multiLevelType w:val="hybridMultilevel"/>
+    <w:tmpl w:val="48D20B2C"/>
+    <w:lvl w:ilvl="0" w:tplc="0C0A0001">
+      <w:start w:val="1"/>
+      <w:numFmt w:val="bullet"/>
+      <w:lvlText w:val=""/>
+      <w:lvlJc w:val="left"/>
+      <w:pPr>
+        <w:ind w:left="1004" w:hanging="360"/>
+      </w:pPr>
+      <w:rPr>
+        <w:rFonts w:ascii="Symbol" w:hAnsi="Symbol" w:hint="default"/>
+      </w:rPr>
+    </w:lvl>
+    <w:lvl w:ilvl="1" w:tplc="0C0A0003">
+      <w:start w:val="1"/>
+      <w:numFmt w:val="bullet"/>
+      <w:lvlText w:val="o"/>
+      <w:lvlJc w:val="left"/>
+      <w:pPr>
+        <w:ind w:left="1724" w:hanging="360"/>
+      </w:pPr>
+      <w:rPr>
+        <w:rFonts w:ascii="Courier New" w:hAnsi="Courier New" w:cs="Courier New" w:hint="default"/>
+      </w:rPr>
+    </w:lvl>
+    <w:lvl w:ilvl="2" w:tplc="0C0A0005" w:tentative="1">
+      <w:start w:val="1"/>
+      <w:numFmt w:val="bullet"/>
+      <w:lvlText w:val=""/>
+      <w:lvlJc w:val="left"/>
+      <w:pPr>
+        <w:ind w:left="2444" w:hanging="360"/>
+      </w:pPr>
+      <w:rPr>
+        <w:rFonts w:ascii="Wingdings" w:hAnsi="Wingdings" w:hint="default"/>
+      </w:rPr>
+    </w:lvl>
+    <w:lvl w:ilvl="3" w:tplc="0C0A0001" w:tentative="1">
+      <w:start w:val="1"/>
+      <w:numFmt w:val="bullet"/>
+      <w:lvlText w:val=""/>
+      <w:lvlJc w:val="left"/>
+      <w:pPr>
+        <w:ind w:left="3164" w:hanging="360"/>
+      </w:pPr>
+      <w:rPr>
+        <w:rFonts w:ascii="Symbol" w:hAnsi="Symbol" w:hint="default"/>
+      </w:rPr>
+    </w:lvl>
+    <w:lvl w:ilvl="4" w:tplc="0C0A0003" w:tentative="1">
+      <w:start w:val="1"/>
+      <w:numFmt w:val="bullet"/>
+      <w:lvlText w:val="o"/>
+      <w:lvlJc w:val="left"/>
+      <w:pPr>
+        <w:ind w:left="3884" w:hanging="360"/>
+      </w:pPr>
+      <w:rPr>
+        <w:rFonts w:ascii="Courier New" w:hAnsi="Courier New" w:cs="Courier New" w:hint="default"/>
+      </w:rPr>
+    </w:lvl>
+    <w:lvl w:ilvl="5" w:tplc="0C0A0005" w:tentative="1">
+      <w:start w:val="1"/>
+      <w:numFmt w:val="bullet"/>
+      <w:lvlText w:val=""/>
+      <w:lvlJc w:val="left"/>
+      <w:pPr>
+        <w:ind w:left="4604" w:hanging="360"/>
+      </w:pPr>
+      <w:rPr>
+        <w:rFonts w:ascii="Wingdings" w:hAnsi="Wingdings" w:hint="default"/>
+      </w:rPr>
+    </w:lvl>
+    <w:lvl w:ilvl="6" w:tplc="0C0A0001" w:tentative="1">
+      <w:start w:val="1"/>
+      <w:numFmt w:val="bullet"/>
+      <w:lvlText w:val=""/>
+      <w:lvlJc w:val="left"/>
+      <w:pPr>
+        <w:ind w:left="5324" w:hanging="360"/>
+      </w:pPr>
+      <w:rPr>
+        <w:rFonts w:ascii="Symbol" w:hAnsi="Symbol" w:hint="default"/>
+      </w:rPr>
+    </w:lvl>
+    <w:lvl w:ilvl="7" w:tplc="0C0A0003" w:tentative="1">
+      <w:start w:val="1"/>
+      <w:numFmt w:val="bullet"/>
+      <w:lvlText w:val="o"/>
+      <w:lvlJc w:val="left"/>
+      <w:pPr>
+        <w:ind w:left="6044" w:hanging="360"/>
+      </w:pPr>
+      <w:rPr>
+        <w:rFonts w:ascii="Courier New" w:hAnsi="Courier New" w:cs="Courier New" w:hint="default"/>
+      </w:rPr>
+    </w:lvl>
+    <w:lvl w:ilvl="8" w:tplc="0C0A0005" w:tentative="1">
+      <w:start w:val="1"/>
+      <w:numFmt w:val="bullet"/>
+      <w:lvlText w:val=""/>
+      <w:lvlJc w:val="left"/>
+      <w:pPr>
+        <w:ind w:left="6764" w:hanging="360"/>
+      </w:pPr>
+      <w:rPr>
+        <w:rFonts w:ascii="Wingdings" w:hAnsi="Wingdings" w:hint="default"/>
+      </w:rPr>
+    </w:lvl>
+  </w:abstractNum>
+  <w:abstractNum w:abstractNumId="1">
     <w:nsid w:val="0F125E54"/>
     <w:multiLevelType w:val="hybridMultilevel"/>
     <w:tmpl w:val="EC46FE38"/>
@@ -18721,7 +19224,7 @@
       </w:rPr>
     </w:lvl>
   </w:abstractNum>
-  <w:abstractNum w:abstractNumId="1">
+  <w:abstractNum w:abstractNumId="2">
     <w:nsid w:val="1D1027EA"/>
     <w:multiLevelType w:val="hybridMultilevel"/>
     <w:tmpl w:val="F0488124"/>
@@ -18834,7 +19337,7 @@
       </w:rPr>
     </w:lvl>
   </w:abstractNum>
-  <w:abstractNum w:abstractNumId="2">
+  <w:abstractNum w:abstractNumId="3">
     <w:nsid w:val="2281635F"/>
     <w:multiLevelType w:val="multilevel"/>
     <w:tmpl w:val="BF4C3F5E"/>
@@ -18959,7 +19462,7 @@
       </w:rPr>
     </w:lvl>
   </w:abstractNum>
-  <w:abstractNum w:abstractNumId="3">
+  <w:abstractNum w:abstractNumId="4">
     <w:nsid w:val="289B7209"/>
     <w:multiLevelType w:val="hybridMultilevel"/>
     <w:tmpl w:val="CC6AA38A"/>
@@ -19074,7 +19577,7 @@
       </w:rPr>
     </w:lvl>
   </w:abstractNum>
-  <w:abstractNum w:abstractNumId="4">
+  <w:abstractNum w:abstractNumId="5">
     <w:nsid w:val="2C200123"/>
     <w:multiLevelType w:val="hybridMultilevel"/>
     <w:tmpl w:val="736A0958"/>
@@ -19187,7 +19690,7 @@
       </w:rPr>
     </w:lvl>
   </w:abstractNum>
-  <w:abstractNum w:abstractNumId="5">
+  <w:abstractNum w:abstractNumId="6">
     <w:nsid w:val="2F300483"/>
     <w:multiLevelType w:val="hybridMultilevel"/>
     <w:tmpl w:val="A9269A94"/>
@@ -19300,7 +19803,7 @@
       </w:rPr>
     </w:lvl>
   </w:abstractNum>
-  <w:abstractNum w:abstractNumId="6">
+  <w:abstractNum w:abstractNumId="7">
     <w:nsid w:val="3F0E406F"/>
     <w:multiLevelType w:val="hybridMultilevel"/>
     <w:tmpl w:val="2F1212FA"/>
@@ -19413,7 +19916,7 @@
       </w:rPr>
     </w:lvl>
   </w:abstractNum>
-  <w:abstractNum w:abstractNumId="7">
+  <w:abstractNum w:abstractNumId="8">
     <w:nsid w:val="4D9225F8"/>
     <w:multiLevelType w:val="hybridMultilevel"/>
     <w:tmpl w:val="D80CFF98"/>
@@ -19526,7 +20029,120 @@
       </w:rPr>
     </w:lvl>
   </w:abstractNum>
-  <w:abstractNum w:abstractNumId="8">
+  <w:abstractNum w:abstractNumId="9">
+    <w:nsid w:val="51D3600F"/>
+    <w:multiLevelType w:val="hybridMultilevel"/>
+    <w:tmpl w:val="EDDE1870"/>
+    <w:lvl w:ilvl="0" w:tplc="0C0A0001">
+      <w:start w:val="1"/>
+      <w:numFmt w:val="bullet"/>
+      <w:lvlText w:val=""/>
+      <w:lvlJc w:val="left"/>
+      <w:pPr>
+        <w:ind w:left="1004" w:hanging="360"/>
+      </w:pPr>
+      <w:rPr>
+        <w:rFonts w:ascii="Symbol" w:hAnsi="Symbol" w:hint="default"/>
+      </w:rPr>
+    </w:lvl>
+    <w:lvl w:ilvl="1" w:tplc="0C0A0003">
+      <w:start w:val="1"/>
+      <w:numFmt w:val="bullet"/>
+      <w:lvlText w:val="o"/>
+      <w:lvlJc w:val="left"/>
+      <w:pPr>
+        <w:ind w:left="1724" w:hanging="360"/>
+      </w:pPr>
+      <w:rPr>
+        <w:rFonts w:ascii="Courier New" w:hAnsi="Courier New" w:cs="Courier New" w:hint="default"/>
+      </w:rPr>
+    </w:lvl>
+    <w:lvl w:ilvl="2" w:tplc="0C0A0005" w:tentative="1">
+      <w:start w:val="1"/>
+      <w:numFmt w:val="bullet"/>
+      <w:lvlText w:val=""/>
+      <w:lvlJc w:val="left"/>
+      <w:pPr>
+        <w:ind w:left="2444" w:hanging="360"/>
+      </w:pPr>
+      <w:rPr>
+        <w:rFonts w:ascii="Wingdings" w:hAnsi="Wingdings" w:hint="default"/>
+      </w:rPr>
+    </w:lvl>
+    <w:lvl w:ilvl="3" w:tplc="0C0A0001" w:tentative="1">
+      <w:start w:val="1"/>
+      <w:numFmt w:val="bullet"/>
+      <w:lvlText w:val=""/>
+      <w:lvlJc w:val="left"/>
+      <w:pPr>
+        <w:ind w:left="3164" w:hanging="360"/>
+      </w:pPr>
+      <w:rPr>
+        <w:rFonts w:ascii="Symbol" w:hAnsi="Symbol" w:hint="default"/>
+      </w:rPr>
+    </w:lvl>
+    <w:lvl w:ilvl="4" w:tplc="0C0A0003" w:tentative="1">
+      <w:start w:val="1"/>
+      <w:numFmt w:val="bullet"/>
+      <w:lvlText w:val="o"/>
+      <w:lvlJc w:val="left"/>
+      <w:pPr>
+        <w:ind w:left="3884" w:hanging="360"/>
+      </w:pPr>
+      <w:rPr>
+        <w:rFonts w:ascii="Courier New" w:hAnsi="Courier New" w:cs="Courier New" w:hint="default"/>
+      </w:rPr>
+    </w:lvl>
+    <w:lvl w:ilvl="5" w:tplc="0C0A0005" w:tentative="1">
+      <w:start w:val="1"/>
+      <w:numFmt w:val="bullet"/>
+      <w:lvlText w:val=""/>
+      <w:lvlJc w:val="left"/>
+      <w:pPr>
+        <w:ind w:left="4604" w:hanging="360"/>
+      </w:pPr>
+      <w:rPr>
+        <w:rFonts w:ascii="Wingdings" w:hAnsi="Wingdings" w:hint="default"/>
+      </w:rPr>
+    </w:lvl>
+    <w:lvl w:ilvl="6" w:tplc="0C0A0001" w:tentative="1">
+      <w:start w:val="1"/>
+      <w:numFmt w:val="bullet"/>
+      <w:lvlText w:val=""/>
+      <w:lvlJc w:val="left"/>
+      <w:pPr>
+        <w:ind w:left="5324" w:hanging="360"/>
+      </w:pPr>
+      <w:rPr>
+        <w:rFonts w:ascii="Symbol" w:hAnsi="Symbol" w:hint="default"/>
+      </w:rPr>
+    </w:lvl>
+    <w:lvl w:ilvl="7" w:tplc="0C0A0003" w:tentative="1">
+      <w:start w:val="1"/>
+      <w:numFmt w:val="bullet"/>
+      <w:lvlText w:val="o"/>
+      <w:lvlJc w:val="left"/>
+      <w:pPr>
+        <w:ind w:left="6044" w:hanging="360"/>
+      </w:pPr>
+      <w:rPr>
+        <w:rFonts w:ascii="Courier New" w:hAnsi="Courier New" w:cs="Courier New" w:hint="default"/>
+      </w:rPr>
+    </w:lvl>
+    <w:lvl w:ilvl="8" w:tplc="0C0A0005" w:tentative="1">
+      <w:start w:val="1"/>
+      <w:numFmt w:val="bullet"/>
+      <w:lvlText w:val=""/>
+      <w:lvlJc w:val="left"/>
+      <w:pPr>
+        <w:ind w:left="6764" w:hanging="360"/>
+      </w:pPr>
+      <w:rPr>
+        <w:rFonts w:ascii="Wingdings" w:hAnsi="Wingdings" w:hint="default"/>
+      </w:rPr>
+    </w:lvl>
+  </w:abstractNum>
+  <w:abstractNum w:abstractNumId="10">
     <w:nsid w:val="60AE393F"/>
     <w:multiLevelType w:val="hybridMultilevel"/>
     <w:tmpl w:val="5BAEA592"/>
@@ -19615,7 +20231,7 @@
       </w:pPr>
     </w:lvl>
   </w:abstractNum>
-  <w:abstractNum w:abstractNumId="9">
+  <w:abstractNum w:abstractNumId="11">
     <w:nsid w:val="78D00B9D"/>
     <w:multiLevelType w:val="hybridMultilevel"/>
     <w:tmpl w:val="82A8C8F2"/>
@@ -19729,34 +20345,40 @@
     </w:lvl>
   </w:abstractNum>
   <w:num w:numId="1">
+    <w:abstractNumId w:val="3"/>
+  </w:num>
+  <w:num w:numId="2">
+    <w:abstractNumId w:val="5"/>
+  </w:num>
+  <w:num w:numId="3">
+    <w:abstractNumId w:val="7"/>
+  </w:num>
+  <w:num w:numId="4">
+    <w:abstractNumId w:val="11"/>
+  </w:num>
+  <w:num w:numId="5">
     <w:abstractNumId w:val="2"/>
   </w:num>
-  <w:num w:numId="2">
+  <w:num w:numId="6">
+    <w:abstractNumId w:val="6"/>
+  </w:num>
+  <w:num w:numId="7">
+    <w:abstractNumId w:val="1"/>
+  </w:num>
+  <w:num w:numId="8">
     <w:abstractNumId w:val="4"/>
   </w:num>
-  <w:num w:numId="3">
-    <w:abstractNumId w:val="6"/>
+  <w:num w:numId="9">
+    <w:abstractNumId w:val="10"/>
   </w:num>
-  <w:num w:numId="4">
+  <w:num w:numId="10">
+    <w:abstractNumId w:val="8"/>
+  </w:num>
+  <w:num w:numId="11">
     <w:abstractNumId w:val="9"/>
   </w:num>
-  <w:num w:numId="5">
-    <w:abstractNumId w:val="1"/>
-  </w:num>
-  <w:num w:numId="6">
-    <w:abstractNumId w:val="5"/>
-  </w:num>
-  <w:num w:numId="7">
+  <w:num w:numId="12">
     <w:abstractNumId w:val="0"/>
-  </w:num>
-  <w:num w:numId="8">
-    <w:abstractNumId w:val="3"/>
-  </w:num>
-  <w:num w:numId="9">
-    <w:abstractNumId w:val="8"/>
-  </w:num>
-  <w:num w:numId="10">
-    <w:abstractNumId w:val="7"/>
   </w:num>
   <w:numIdMacAtCleanup w:val="5"/>
 </w:numbering>
@@ -20016,6 +20638,7 @@
   <w:style w:type="character" w:default="1" w:styleId="Fuentedeprrafopredeter">
     <w:name w:val="Default Paragraph Font"/>
     <w:uiPriority w:val="1"/>
+    <w:semiHidden/>
     <w:unhideWhenUsed/>
   </w:style>
   <w:style w:type="table" w:default="1" w:styleId="Tablanormal">
@@ -20672,7 +21295,7 @@
 </file>
 
 <file path=customXml/itemProps1.xml><?xml version="1.0" encoding="utf-8"?>
-<ds:datastoreItem xmlns:ds="http://schemas.openxmlformats.org/officeDocument/2006/customXml" ds:itemID="{12262DCA-2A70-49CC-A3DD-19BE0206C317}">
+<ds:datastoreItem xmlns:ds="http://schemas.openxmlformats.org/officeDocument/2006/customXml" ds:itemID="{6E3DC824-3005-48A4-A119-27FBF97C03B0}">
   <ds:schemaRefs>
     <ds:schemaRef ds:uri="http://schemas.openxmlformats.org/officeDocument/2006/bibliography"/>
   </ds:schemaRefs>

</xml_diff>